<commit_message>
All guide Word docs set to Justified text
</commit_message>
<xml_diff>
--- a/02-Resources.docx
+++ b/02-Resources.docx
@@ -38,7 +38,7 @@
             <v:path o:extrusionok="f" gradientshapeok="t" o:connecttype="rect"/>
             <o:lock v:ext="edit" aspectratio="t"/>
           </v:shapetype>
-          <v:shape id="_x0000_i1025" type="#_x0000_t75" style="width:480.5pt;height:269.45pt" o:ole="" o:bordertopcolor="this" o:borderleftcolor="this" o:borderbottomcolor="this" o:borderrightcolor="this">
+          <v:shape id="_x0000_i1025" type="#_x0000_t75" style="width:480.85pt;height:269.85pt" o:ole="" o:bordertopcolor="this" o:borderleftcolor="this" o:borderbottomcolor="this" o:borderrightcolor="this">
             <v:imagedata r:id="rId7" o:title=""/>
             <w10:bordertop type="single" width="4" shadow="t"/>
             <w10:borderleft type="single" width="4" shadow="t"/>
@@ -69,7 +69,7 @@
     <w:p>
       <w:r>
         <w:object w:dxaOrig="12805" w:dyaOrig="7189">
-          <v:shape id="_x0000_i1026" type="#_x0000_t75" style="width:480.5pt;height:269.45pt" o:ole="" o:bordertopcolor="this" o:borderleftcolor="this" o:borderbottomcolor="this" o:borderrightcolor="this">
+          <v:shape id="_x0000_i1026" type="#_x0000_t75" style="width:480.85pt;height:269.85pt" o:ole="" o:bordertopcolor="this" o:borderleftcolor="this" o:borderbottomcolor="this" o:borderrightcolor="this">
             <v:imagedata r:id="rId9" o:title=""/>
             <w10:bordertop type="single" width="4" shadow="t"/>
             <w10:borderleft type="single" width="4" shadow="t"/>
@@ -106,7 +106,7 @@
     <w:p>
       <w:r>
         <w:object w:dxaOrig="12805" w:dyaOrig="7189">
-          <v:shape id="_x0000_i1027" type="#_x0000_t75" style="width:480.5pt;height:269.45pt" o:ole="" o:bordertopcolor="this" o:borderleftcolor="this" o:borderbottomcolor="this" o:borderrightcolor="this">
+          <v:shape id="_x0000_i1027" type="#_x0000_t75" style="width:480.85pt;height:269.85pt" o:ole="" o:bordertopcolor="this" o:borderleftcolor="this" o:borderbottomcolor="this" o:borderrightcolor="this">
             <v:imagedata r:id="rId11" o:title=""/>
             <w10:bordertop type="single" width="4" shadow="t"/>
             <w10:borderleft type="single" width="4" shadow="t"/>
@@ -143,7 +143,7 @@
     <w:p>
       <w:r>
         <w:object w:dxaOrig="12805" w:dyaOrig="7189">
-          <v:shape id="_x0000_i1028" type="#_x0000_t75" style="width:480.5pt;height:269.45pt" o:ole="" o:bordertopcolor="this" o:borderleftcolor="this" o:borderbottomcolor="this" o:borderrightcolor="this">
+          <v:shape id="_x0000_i1028" type="#_x0000_t75" style="width:480.85pt;height:269.85pt" o:ole="" o:bordertopcolor="this" o:borderleftcolor="this" o:borderbottomcolor="this" o:borderrightcolor="this">
             <v:imagedata r:id="rId13" o:title=""/>
             <w10:bordertop type="single" width="4" shadow="t"/>
             <w10:borderleft type="single" width="4" shadow="t"/>
@@ -383,7 +383,7 @@
     <w:p>
       <w:r>
         <w:object w:dxaOrig="12805" w:dyaOrig="7189">
-          <v:shape id="_x0000_i1029" type="#_x0000_t75" style="width:480.5pt;height:269.45pt" o:ole="" o:bordertopcolor="this" o:borderleftcolor="this" o:borderbottomcolor="this" o:borderrightcolor="this">
+          <v:shape id="_x0000_i1029" type="#_x0000_t75" style="width:480.85pt;height:269.85pt" o:ole="" o:bordertopcolor="this" o:borderleftcolor="this" o:borderbottomcolor="this" o:borderrightcolor="this">
             <v:imagedata r:id="rId15" o:title=""/>
             <w10:bordertop type="single" width="4" shadow="t"/>
             <w10:borderleft type="single" width="4" shadow="t"/>
@@ -432,7 +432,7 @@
     <w:p>
       <w:r>
         <w:object w:dxaOrig="12805" w:dyaOrig="7189">
-          <v:shape id="_x0000_i1030" type="#_x0000_t75" style="width:480.5pt;height:269.45pt" o:ole="" o:bordertopcolor="this" o:borderleftcolor="this" o:borderbottomcolor="this" o:borderrightcolor="this">
+          <v:shape id="_x0000_i1030" type="#_x0000_t75" style="width:480.85pt;height:269.85pt" o:ole="" o:bordertopcolor="this" o:borderleftcolor="this" o:borderbottomcolor="this" o:borderrightcolor="this">
             <v:imagedata r:id="rId17" o:title=""/>
             <w10:bordertop type="single" width="4" shadow="t"/>
             <w10:borderleft type="single" width="4" shadow="t"/>
@@ -469,7 +469,7 @@
     <w:p>
       <w:r>
         <w:object w:dxaOrig="12805" w:dyaOrig="7189">
-          <v:shape id="_x0000_i1031" type="#_x0000_t75" style="width:480.5pt;height:269.45pt" o:ole="" o:bordertopcolor="this" o:borderleftcolor="this" o:borderbottomcolor="this" o:borderrightcolor="this">
+          <v:shape id="_x0000_i1031" type="#_x0000_t75" style="width:480.85pt;height:269.85pt" o:ole="" o:bordertopcolor="this" o:borderleftcolor="this" o:borderbottomcolor="this" o:borderrightcolor="this">
             <v:imagedata r:id="rId19" o:title=""/>
             <w10:bordertop type="single" width="4" shadow="t"/>
             <w10:borderleft type="single" width="4" shadow="t"/>
@@ -512,7 +512,7 @@
     <w:p>
       <w:r>
         <w:object w:dxaOrig="12805" w:dyaOrig="7189">
-          <v:shape id="_x0000_i1032" type="#_x0000_t75" style="width:480.5pt;height:269.45pt" o:ole="" o:bordertopcolor="this" o:borderleftcolor="this" o:borderbottomcolor="this" o:borderrightcolor="this">
+          <v:shape id="_x0000_i1032" type="#_x0000_t75" style="width:480.85pt;height:269.85pt" o:ole="" o:bordertopcolor="this" o:borderleftcolor="this" o:borderbottomcolor="this" o:borderrightcolor="this">
             <v:imagedata r:id="rId21" o:title=""/>
             <w10:bordertop type="single" width="4" shadow="t"/>
             <w10:borderleft type="single" width="4" shadow="t"/>
@@ -556,7 +556,7 @@
     <w:p>
       <w:r>
         <w:object w:dxaOrig="12805" w:dyaOrig="7189">
-          <v:shape id="_x0000_i1033" type="#_x0000_t75" style="width:480.5pt;height:269.45pt" o:ole="" o:bordertopcolor="this" o:borderleftcolor="this" o:borderbottomcolor="this" o:borderrightcolor="this">
+          <v:shape id="_x0000_i1033" type="#_x0000_t75" style="width:480.85pt;height:269.85pt" o:ole="" o:bordertopcolor="this" o:borderleftcolor="this" o:borderbottomcolor="this" o:borderrightcolor="this">
             <v:imagedata r:id="rId23" o:title=""/>
             <w10:bordertop type="single" width="4" shadow="t"/>
             <w10:borderleft type="single" width="4" shadow="t"/>
@@ -593,7 +593,7 @@
     <w:p>
       <w:r>
         <w:object w:dxaOrig="12805" w:dyaOrig="7189">
-          <v:shape id="_x0000_i1034" type="#_x0000_t75" style="width:480.5pt;height:269.45pt" o:ole="" o:bordertopcolor="this" o:borderleftcolor="this" o:borderbottomcolor="this" o:borderrightcolor="this">
+          <v:shape id="_x0000_i1034" type="#_x0000_t75" style="width:480.85pt;height:269.85pt" o:ole="" o:bordertopcolor="this" o:borderleftcolor="this" o:borderbottomcolor="this" o:borderrightcolor="this">
             <v:imagedata r:id="rId25" o:title=""/>
             <w10:bordertop type="single" width="4" shadow="t"/>
             <w10:borderleft type="single" width="4" shadow="t"/>
@@ -643,7 +643,7 @@
     <w:p>
       <w:r>
         <w:object w:dxaOrig="12805" w:dyaOrig="7189">
-          <v:shape id="_x0000_i1035" type="#_x0000_t75" style="width:480.5pt;height:269.45pt" o:ole="" o:bordertopcolor="this" o:borderleftcolor="this" o:borderbottomcolor="this" o:borderrightcolor="this">
+          <v:shape id="_x0000_i1035" type="#_x0000_t75" style="width:480.85pt;height:269.85pt" o:ole="" o:bordertopcolor="this" o:borderleftcolor="this" o:borderbottomcolor="this" o:borderrightcolor="this">
             <v:imagedata r:id="rId27" o:title=""/>
             <w10:bordertop type="single" width="4" shadow="t"/>
             <w10:borderleft type="single" width="4" shadow="t"/>
@@ -702,7 +702,7 @@
     <w:p>
       <w:r>
         <w:object w:dxaOrig="12805" w:dyaOrig="7189">
-          <v:shape id="_x0000_i1036" type="#_x0000_t75" style="width:480.5pt;height:269.45pt" o:ole="" o:bordertopcolor="this" o:borderleftcolor="this" o:borderbottomcolor="this" o:borderrightcolor="this">
+          <v:shape id="_x0000_i1036" type="#_x0000_t75" style="width:480.85pt;height:269.85pt" o:ole="" o:bordertopcolor="this" o:borderleftcolor="this" o:borderbottomcolor="this" o:borderrightcolor="this">
             <v:imagedata r:id="rId29" o:title=""/>
             <w10:bordertop type="single" width="4" shadow="t"/>
             <w10:borderleft type="single" width="4" shadow="t"/>
@@ -764,7 +764,7 @@
     <w:p>
       <w:r>
         <w:object w:dxaOrig="12805" w:dyaOrig="7189">
-          <v:shape id="_x0000_i1037" type="#_x0000_t75" style="width:480.5pt;height:269.45pt" o:ole="" o:bordertopcolor="this" o:borderleftcolor="this" o:borderbottomcolor="this" o:borderrightcolor="this">
+          <v:shape id="_x0000_i1037" type="#_x0000_t75" style="width:480.85pt;height:269.85pt" o:ole="" o:bordertopcolor="this" o:borderleftcolor="this" o:borderbottomcolor="this" o:borderrightcolor="this">
             <v:imagedata r:id="rId31" o:title=""/>
             <w10:bordertop type="single" width="4" shadow="t"/>
             <w10:borderleft type="single" width="4" shadow="t"/>
@@ -817,7 +817,7 @@
     <w:p>
       <w:r>
         <w:object w:dxaOrig="12805" w:dyaOrig="7189">
-          <v:shape id="_x0000_i1038" type="#_x0000_t75" style="width:480.5pt;height:269.45pt" o:ole="" o:bordertopcolor="this" o:borderleftcolor="this" o:borderbottomcolor="this" o:borderrightcolor="this">
+          <v:shape id="_x0000_i1038" type="#_x0000_t75" style="width:480.85pt;height:269.85pt" o:ole="" o:bordertopcolor="this" o:borderleftcolor="this" o:borderbottomcolor="this" o:borderrightcolor="this">
             <v:imagedata r:id="rId33" o:title=""/>
             <w10:bordertop type="single" width="4" shadow="t"/>
             <w10:borderleft type="single" width="4" shadow="t"/>
@@ -879,7 +879,7 @@
     <w:p>
       <w:r>
         <w:object w:dxaOrig="12805" w:dyaOrig="7189">
-          <v:shape id="_x0000_i1039" type="#_x0000_t75" style="width:480.5pt;height:269.45pt" o:ole="" o:bordertopcolor="this" o:borderleftcolor="this" o:borderbottomcolor="this" o:borderrightcolor="this">
+          <v:shape id="_x0000_i1039" type="#_x0000_t75" style="width:480.85pt;height:269.85pt" o:ole="" o:bordertopcolor="this" o:borderleftcolor="this" o:borderbottomcolor="this" o:borderrightcolor="this">
             <v:imagedata r:id="rId35" o:title=""/>
             <w10:bordertop type="single" width="4" shadow="t"/>
             <w10:borderleft type="single" width="4" shadow="t"/>
@@ -941,7 +941,7 @@
     <w:p>
       <w:r>
         <w:object w:dxaOrig="12805" w:dyaOrig="7189">
-          <v:shape id="_x0000_i1040" type="#_x0000_t75" style="width:480.5pt;height:269.45pt" o:ole="" o:bordertopcolor="this" o:borderleftcolor="this" o:borderbottomcolor="this" o:borderrightcolor="this">
+          <v:shape id="_x0000_i1040" type="#_x0000_t75" style="width:480.85pt;height:269.85pt" o:ole="" o:bordertopcolor="this" o:borderleftcolor="this" o:borderbottomcolor="this" o:borderrightcolor="this">
             <v:imagedata r:id="rId37" o:title=""/>
             <w10:bordertop type="single" width="4" shadow="t"/>
             <w10:borderleft type="single" width="4" shadow="t"/>
@@ -985,7 +985,7 @@
     <w:p>
       <w:r>
         <w:object w:dxaOrig="12805" w:dyaOrig="7189">
-          <v:shape id="_x0000_i1041" type="#_x0000_t75" style="width:480.5pt;height:269.45pt" o:ole="" o:bordertopcolor="this" o:borderleftcolor="this" o:borderbottomcolor="this" o:borderrightcolor="this">
+          <v:shape id="_x0000_i1041" type="#_x0000_t75" style="width:480.85pt;height:269.85pt" o:ole="" o:bordertopcolor="this" o:borderleftcolor="this" o:borderbottomcolor="this" o:borderrightcolor="this">
             <v:imagedata r:id="rId39" o:title=""/>
             <w10:bordertop type="single" width="4" shadow="t"/>
             <w10:borderleft type="single" width="4" shadow="t"/>
@@ -1029,7 +1029,7 @@
     <w:p>
       <w:r>
         <w:object w:dxaOrig="12805" w:dyaOrig="7189">
-          <v:shape id="_x0000_i1042" type="#_x0000_t75" style="width:480.5pt;height:269.45pt" o:ole="" o:bordertopcolor="this" o:borderleftcolor="this" o:borderbottomcolor="this" o:borderrightcolor="this">
+          <v:shape id="_x0000_i1042" type="#_x0000_t75" style="width:480.85pt;height:269.85pt" o:ole="" o:bordertopcolor="this" o:borderleftcolor="this" o:borderbottomcolor="this" o:borderrightcolor="this">
             <v:imagedata r:id="rId41" o:title=""/>
             <w10:bordertop type="single" width="4" shadow="t"/>
             <w10:borderleft type="single" width="4" shadow="t"/>
@@ -1073,7 +1073,7 @@
     <w:p>
       <w:r>
         <w:object w:dxaOrig="12805" w:dyaOrig="7189">
-          <v:shape id="_x0000_i1043" type="#_x0000_t75" style="width:480.5pt;height:269.45pt" o:ole="" o:bordertopcolor="this" o:borderleftcolor="this" o:borderbottomcolor="this" o:borderrightcolor="this">
+          <v:shape id="_x0000_i1043" type="#_x0000_t75" style="width:480.85pt;height:269.85pt" o:ole="" o:bordertopcolor="this" o:borderleftcolor="this" o:borderbottomcolor="this" o:borderrightcolor="this">
             <v:imagedata r:id="rId43" o:title=""/>
             <w10:bordertop type="single" width="4" shadow="t"/>
             <w10:borderleft type="single" width="4" shadow="t"/>
@@ -1116,7 +1116,7 @@
     <w:p>
       <w:r>
         <w:object w:dxaOrig="12805" w:dyaOrig="7189">
-          <v:shape id="_x0000_i1044" type="#_x0000_t75" style="width:480.5pt;height:269.45pt" o:ole="" o:bordertopcolor="this" o:borderleftcolor="this" o:borderbottomcolor="this" o:borderrightcolor="this">
+          <v:shape id="_x0000_i1044" type="#_x0000_t75" style="width:480.85pt;height:269.85pt" o:ole="" o:bordertopcolor="this" o:borderleftcolor="this" o:borderbottomcolor="this" o:borderrightcolor="this">
             <v:imagedata r:id="rId45" o:title=""/>
             <w10:bordertop type="single" width="4" shadow="t"/>
             <w10:borderleft type="single" width="4" shadow="t"/>
@@ -1184,7 +1184,7 @@
     <w:p>
       <w:r>
         <w:object w:dxaOrig="12805" w:dyaOrig="7189">
-          <v:shape id="_x0000_i1045" type="#_x0000_t75" style="width:480.5pt;height:269.45pt" o:ole="" o:bordertopcolor="this" o:borderleftcolor="this" o:borderbottomcolor="this" o:borderrightcolor="this">
+          <v:shape id="_x0000_i1045" type="#_x0000_t75" style="width:480.85pt;height:269.85pt" o:ole="" o:bordertopcolor="this" o:borderleftcolor="this" o:borderbottomcolor="this" o:borderrightcolor="this">
             <v:imagedata r:id="rId47" o:title=""/>
             <w10:bordertop type="single" width="4" shadow="t"/>
             <w10:borderleft type="single" width="4" shadow="t"/>
@@ -1227,7 +1227,7 @@
     <w:p>
       <w:r>
         <w:object w:dxaOrig="12805" w:dyaOrig="7189">
-          <v:shape id="_x0000_i1046" type="#_x0000_t75" style="width:480.5pt;height:269.45pt" o:ole="" o:bordertopcolor="this" o:borderleftcolor="this" o:borderbottomcolor="this" o:borderrightcolor="this">
+          <v:shape id="_x0000_i1046" type="#_x0000_t75" style="width:480.85pt;height:269.85pt" o:ole="" o:bordertopcolor="this" o:borderleftcolor="this" o:borderbottomcolor="this" o:borderrightcolor="this">
             <v:imagedata r:id="rId49" o:title=""/>
             <w10:bordertop type="single" width="4" shadow="t"/>
             <w10:borderleft type="single" width="4" shadow="t"/>
@@ -1276,7 +1276,7 @@
     <w:p>
       <w:r>
         <w:object w:dxaOrig="12805" w:dyaOrig="7189">
-          <v:shape id="_x0000_i1047" type="#_x0000_t75" style="width:480.5pt;height:269.45pt" o:ole="" o:bordertopcolor="this" o:borderleftcolor="this" o:borderbottomcolor="this" o:borderrightcolor="this">
+          <v:shape id="_x0000_i1047" type="#_x0000_t75" style="width:480.85pt;height:269.85pt" o:ole="" o:bordertopcolor="this" o:borderleftcolor="this" o:borderbottomcolor="this" o:borderrightcolor="this">
             <v:imagedata r:id="rId51" o:title=""/>
             <w10:bordertop type="single" width="4" shadow="t"/>
             <w10:borderleft type="single" width="4" shadow="t"/>
@@ -1313,7 +1313,7 @@
     <w:p>
       <w:r>
         <w:object w:dxaOrig="12805" w:dyaOrig="7189">
-          <v:shape id="_x0000_i1048" type="#_x0000_t75" style="width:480.5pt;height:269.45pt" o:ole="" o:bordertopcolor="this" o:borderleftcolor="this" o:borderbottomcolor="this" o:borderrightcolor="this">
+          <v:shape id="_x0000_i1048" type="#_x0000_t75" style="width:480.85pt;height:269.85pt" o:ole="" o:bordertopcolor="this" o:borderleftcolor="this" o:borderbottomcolor="this" o:borderrightcolor="this">
             <v:imagedata r:id="rId53" o:title=""/>
             <w10:bordertop type="single" width="4" shadow="t"/>
             <w10:borderleft type="single" width="4" shadow="t"/>
@@ -1380,7 +1380,7 @@
     <w:p>
       <w:r>
         <w:object w:dxaOrig="12805" w:dyaOrig="7189">
-          <v:shape id="_x0000_i1049" type="#_x0000_t75" style="width:480.5pt;height:269.45pt" o:ole="" o:bordertopcolor="this" o:borderleftcolor="this" o:borderbottomcolor="this" o:borderrightcolor="this">
+          <v:shape id="_x0000_i1049" type="#_x0000_t75" style="width:480.85pt;height:269.85pt" o:ole="" o:bordertopcolor="this" o:borderleftcolor="this" o:borderbottomcolor="this" o:borderrightcolor="this">
             <v:imagedata r:id="rId55" o:title=""/>
             <w10:bordertop type="single" width="4" shadow="t"/>
             <w10:borderleft type="single" width="4" shadow="t"/>
@@ -1419,7 +1419,7 @@
     <w:p>
       <w:r>
         <w:object w:dxaOrig="12805" w:dyaOrig="7189">
-          <v:shape id="_x0000_i1050" type="#_x0000_t75" style="width:480.5pt;height:269.45pt" o:ole="" o:bordertopcolor="this" o:borderleftcolor="this" o:borderbottomcolor="this" o:borderrightcolor="this">
+          <v:shape id="_x0000_i1050" type="#_x0000_t75" style="width:480.85pt;height:269.85pt" o:ole="" o:bordertopcolor="this" o:borderleftcolor="this" o:borderbottomcolor="this" o:borderrightcolor="this">
             <v:imagedata r:id="rId57" o:title=""/>
             <w10:bordertop type="single" width="4" shadow="t"/>
             <w10:borderleft type="single" width="4" shadow="t"/>
@@ -1473,7 +1473,7 @@
     <w:p>
       <w:r>
         <w:object w:dxaOrig="12805" w:dyaOrig="7189">
-          <v:shape id="_x0000_i1051" type="#_x0000_t75" style="width:480.5pt;height:269.45pt" o:ole="" o:bordertopcolor="this" o:borderleftcolor="this" o:borderbottomcolor="this" o:borderrightcolor="this">
+          <v:shape id="_x0000_i1051" type="#_x0000_t75" style="width:480.85pt;height:269.85pt" o:ole="" o:bordertopcolor="this" o:borderleftcolor="this" o:borderbottomcolor="this" o:borderrightcolor="this">
             <v:imagedata r:id="rId59" o:title=""/>
             <w10:bordertop type="single" width="4" shadow="t"/>
             <w10:borderleft type="single" width="4" shadow="t"/>
@@ -1510,7 +1510,7 @@
     <w:p>
       <w:r>
         <w:object w:dxaOrig="12805" w:dyaOrig="7189">
-          <v:shape id="_x0000_i1052" type="#_x0000_t75" style="width:480.5pt;height:269.45pt" o:ole="" o:bordertopcolor="this" o:borderleftcolor="this" o:borderbottomcolor="this" o:borderrightcolor="this">
+          <v:shape id="_x0000_i1052" type="#_x0000_t75" style="width:480.85pt;height:269.85pt" o:ole="" o:bordertopcolor="this" o:borderleftcolor="this" o:borderbottomcolor="this" o:borderrightcolor="this">
             <v:imagedata r:id="rId61" o:title=""/>
             <w10:bordertop type="single" width="4" shadow="t"/>
             <w10:borderleft type="single" width="4" shadow="t"/>
@@ -1554,7 +1554,7 @@
     <w:p>
       <w:r>
         <w:object w:dxaOrig="12805" w:dyaOrig="7189">
-          <v:shape id="_x0000_i1053" type="#_x0000_t75" style="width:480.5pt;height:269.45pt" o:ole="" o:bordertopcolor="this" o:borderleftcolor="this" o:borderbottomcolor="this" o:borderrightcolor="this">
+          <v:shape id="_x0000_i1053" type="#_x0000_t75" style="width:480.85pt;height:269.85pt" o:ole="" o:bordertopcolor="this" o:borderleftcolor="this" o:borderbottomcolor="this" o:borderrightcolor="this">
             <v:imagedata r:id="rId63" o:title=""/>
             <w10:bordertop type="single" width="4" shadow="t"/>
             <w10:borderleft type="single" width="4" shadow="t"/>
@@ -1611,7 +1611,7 @@
     <w:p>
       <w:r>
         <w:object w:dxaOrig="12805" w:dyaOrig="7189">
-          <v:shape id="_x0000_i1054" type="#_x0000_t75" style="width:480.5pt;height:269.45pt" o:ole="" o:bordertopcolor="this" o:borderleftcolor="this" o:borderbottomcolor="this" o:borderrightcolor="this">
+          <v:shape id="_x0000_i1054" type="#_x0000_t75" style="width:480.85pt;height:269.85pt" o:ole="" o:bordertopcolor="this" o:borderleftcolor="this" o:borderbottomcolor="this" o:borderrightcolor="this">
             <v:imagedata r:id="rId65" o:title=""/>
             <w10:bordertop type="single" width="4" shadow="t"/>
             <w10:borderleft type="single" width="4" shadow="t"/>
@@ -1654,7 +1654,7 @@
     <w:p>
       <w:r>
         <w:object w:dxaOrig="12805" w:dyaOrig="7189">
-          <v:shape id="_x0000_i1055" type="#_x0000_t75" style="width:480.5pt;height:269.45pt" o:ole="" o:bordertopcolor="this" o:borderleftcolor="this" o:borderbottomcolor="this" o:borderrightcolor="this">
+          <v:shape id="_x0000_i1055" type="#_x0000_t75" style="width:480.85pt;height:269.85pt" o:ole="" o:bordertopcolor="this" o:borderleftcolor="this" o:borderbottomcolor="this" o:borderrightcolor="this">
             <v:imagedata r:id="rId67" o:title=""/>
             <w10:bordertop type="single" width="4" shadow="t"/>
             <w10:borderleft type="single" width="4" shadow="t"/>
@@ -1707,7 +1707,7 @@
     <w:p>
       <w:r>
         <w:object w:dxaOrig="12805" w:dyaOrig="7189">
-          <v:shape id="_x0000_i1056" type="#_x0000_t75" style="width:480.5pt;height:269.45pt" o:ole="" o:bordertopcolor="this" o:borderleftcolor="this" o:borderbottomcolor="this" o:borderrightcolor="this">
+          <v:shape id="_x0000_i1056" type="#_x0000_t75" style="width:480.85pt;height:269.85pt" o:ole="" o:bordertopcolor="this" o:borderleftcolor="this" o:borderbottomcolor="this" o:borderrightcolor="this">
             <v:imagedata r:id="rId69" o:title=""/>
             <w10:bordertop type="single" width="4" shadow="t"/>
             <w10:borderleft type="single" width="4" shadow="t"/>
@@ -1744,7 +1744,7 @@
     <w:p>
       <w:r>
         <w:object w:dxaOrig="12805" w:dyaOrig="7189">
-          <v:shape id="_x0000_i1057" type="#_x0000_t75" style="width:480.5pt;height:269.45pt" o:ole="" o:bordertopcolor="this" o:borderleftcolor="this" o:borderbottomcolor="this" o:borderrightcolor="this">
+          <v:shape id="_x0000_i1057" type="#_x0000_t75" style="width:480.85pt;height:269.85pt" o:ole="" o:bordertopcolor="this" o:borderleftcolor="this" o:borderbottomcolor="this" o:borderrightcolor="this">
             <v:imagedata r:id="rId71" o:title=""/>
             <w10:bordertop type="single" width="4" shadow="t"/>
             <w10:borderleft type="single" width="4" shadow="t"/>
@@ -1781,7 +1781,7 @@
     <w:p>
       <w:r>
         <w:object w:dxaOrig="12805" w:dyaOrig="7189">
-          <v:shape id="_x0000_i1058" type="#_x0000_t75" style="width:480.5pt;height:269.45pt" o:ole="" o:bordertopcolor="this" o:borderleftcolor="this" o:borderbottomcolor="this" o:borderrightcolor="this">
+          <v:shape id="_x0000_i1058" type="#_x0000_t75" style="width:480.85pt;height:269.85pt" o:ole="" o:bordertopcolor="this" o:borderleftcolor="this" o:borderbottomcolor="this" o:borderrightcolor="this">
             <v:imagedata r:id="rId73" o:title=""/>
             <w10:bordertop type="single" width="4" shadow="t"/>
             <w10:borderleft type="single" width="4" shadow="t"/>
@@ -1824,7 +1824,7 @@
     <w:p>
       <w:r>
         <w:object w:dxaOrig="12805" w:dyaOrig="7189">
-          <v:shape id="_x0000_i1059" type="#_x0000_t75" style="width:480.5pt;height:269.45pt" o:ole="" o:bordertopcolor="this" o:borderleftcolor="this" o:borderbottomcolor="this" o:borderrightcolor="this">
+          <v:shape id="_x0000_i1059" type="#_x0000_t75" style="width:480.85pt;height:269.85pt" o:ole="" o:bordertopcolor="this" o:borderleftcolor="this" o:borderbottomcolor="this" o:borderrightcolor="this">
             <v:imagedata r:id="rId75" o:title=""/>
             <w10:bordertop type="single" width="4" shadow="t"/>
             <w10:borderleft type="single" width="4" shadow="t"/>
@@ -1873,7 +1873,7 @@
     <w:p>
       <w:r>
         <w:object w:dxaOrig="12805" w:dyaOrig="7189">
-          <v:shape id="_x0000_i1060" type="#_x0000_t75" style="width:480.5pt;height:269.45pt" o:ole="" o:bordertopcolor="this" o:borderleftcolor="this" o:borderbottomcolor="this" o:borderrightcolor="this">
+          <v:shape id="_x0000_i1060" type="#_x0000_t75" style="width:480.85pt;height:269.85pt" o:ole="" o:bordertopcolor="this" o:borderleftcolor="this" o:borderbottomcolor="this" o:borderrightcolor="this">
             <v:imagedata r:id="rId77" o:title=""/>
             <w10:bordertop type="single" width="4" shadow="t"/>
             <w10:borderleft type="single" width="4" shadow="t"/>
@@ -1916,7 +1916,7 @@
     <w:p>
       <w:r>
         <w:object w:dxaOrig="12805" w:dyaOrig="7189">
-          <v:shape id="_x0000_i1061" type="#_x0000_t75" style="width:480.5pt;height:269.45pt" o:ole="" o:bordertopcolor="this" o:borderleftcolor="this" o:borderbottomcolor="this" o:borderrightcolor="this">
+          <v:shape id="_x0000_i1061" type="#_x0000_t75" style="width:480.85pt;height:269.85pt" o:ole="" o:bordertopcolor="this" o:borderleftcolor="this" o:borderbottomcolor="this" o:borderrightcolor="this">
             <v:imagedata r:id="rId79" o:title=""/>
             <w10:bordertop type="single" width="4" shadow="t"/>
             <w10:borderleft type="single" width="4" shadow="t"/>
@@ -2013,7 +2013,7 @@
     <w:p>
       <w:r>
         <w:object w:dxaOrig="12805" w:dyaOrig="7189">
-          <v:shape id="_x0000_i1062" type="#_x0000_t75" style="width:480.5pt;height:269.45pt" o:ole="" o:bordertopcolor="this" o:borderleftcolor="this" o:borderbottomcolor="this" o:borderrightcolor="this">
+          <v:shape id="_x0000_i1062" type="#_x0000_t75" style="width:480.85pt;height:269.85pt" o:ole="" o:bordertopcolor="this" o:borderleftcolor="this" o:borderbottomcolor="this" o:borderrightcolor="this">
             <v:imagedata r:id="rId81" o:title=""/>
             <w10:bordertop type="single" width="4" shadow="t"/>
             <w10:borderleft type="single" width="4" shadow="t"/>
@@ -2074,7 +2074,7 @@
     <w:p>
       <w:r>
         <w:object w:dxaOrig="12805" w:dyaOrig="7189">
-          <v:shape id="_x0000_i1063" type="#_x0000_t75" style="width:480.5pt;height:269.45pt" o:ole="" o:bordertopcolor="this" o:borderleftcolor="this" o:borderbottomcolor="this" o:borderrightcolor="this">
+          <v:shape id="_x0000_i1063" type="#_x0000_t75" style="width:480.85pt;height:269.85pt" o:ole="" o:bordertopcolor="this" o:borderleftcolor="this" o:borderbottomcolor="this" o:borderrightcolor="this">
             <v:imagedata r:id="rId83" o:title=""/>
             <w10:bordertop type="single" width="4" shadow="t"/>
             <w10:borderleft type="single" width="4" shadow="t"/>
@@ -2105,7 +2105,7 @@
     <w:p>
       <w:r>
         <w:object w:dxaOrig="12806" w:dyaOrig="7189">
-          <v:shape id="_x0000_i1064" type="#_x0000_t75" style="width:481.2pt;height:269.45pt" o:ole="" o:bordertopcolor="this" o:borderleftcolor="this" o:borderbottomcolor="this" o:borderrightcolor="this">
+          <v:shape id="_x0000_i1064" type="#_x0000_t75" style="width:481.45pt;height:269.85pt" o:ole="" o:bordertopcolor="this" o:borderleftcolor="this" o:borderbottomcolor="this" o:borderrightcolor="this">
             <v:imagedata r:id="rId85" o:title=""/>
             <w10:bordertop type="single" width="4" shadow="t"/>
             <w10:borderleft type="single" width="4" shadow="t"/>
@@ -2202,7 +2202,7 @@
     <w:p>
       <w:r>
         <w:object w:dxaOrig="12805" w:dyaOrig="7189">
-          <v:shape id="_x0000_i1065" type="#_x0000_t75" style="width:480.5pt;height:269.45pt" o:ole="" o:bordertopcolor="this" o:borderleftcolor="this" o:borderbottomcolor="this" o:borderrightcolor="this">
+          <v:shape id="_x0000_i1065" type="#_x0000_t75" style="width:480.85pt;height:269.85pt" o:ole="" o:bordertopcolor="this" o:borderleftcolor="this" o:borderbottomcolor="this" o:borderrightcolor="this">
             <v:imagedata r:id="rId87" o:title=""/>
             <w10:bordertop type="single" width="4" shadow="t"/>
             <w10:borderleft type="single" width="4" shadow="t"/>
@@ -2240,7 +2240,7 @@
     <w:p>
       <w:r>
         <w:object w:dxaOrig="12805" w:dyaOrig="7189">
-          <v:shape id="_x0000_i1066" type="#_x0000_t75" style="width:480.5pt;height:269.45pt" o:ole="" o:bordertopcolor="this" o:borderleftcolor="this" o:borderbottomcolor="this" o:borderrightcolor="this">
+          <v:shape id="_x0000_i1066" type="#_x0000_t75" style="width:480.85pt;height:269.85pt" o:ole="" o:bordertopcolor="this" o:borderleftcolor="this" o:borderbottomcolor="this" o:borderrightcolor="this">
             <v:imagedata r:id="rId89" o:title=""/>
             <w10:bordertop type="single" width="4" shadow="t"/>
             <w10:borderleft type="single" width="4" shadow="t"/>
@@ -2279,7 +2279,7 @@
     <w:p>
       <w:r>
         <w:object w:dxaOrig="12805" w:dyaOrig="7189">
-          <v:shape id="_x0000_i1067" type="#_x0000_t75" style="width:480.5pt;height:269.45pt" o:ole="" o:bordertopcolor="this" o:borderleftcolor="this" o:borderbottomcolor="this" o:borderrightcolor="this">
+          <v:shape id="_x0000_i1067" type="#_x0000_t75" style="width:480.85pt;height:269.85pt" o:ole="" o:bordertopcolor="this" o:borderleftcolor="this" o:borderbottomcolor="this" o:borderrightcolor="this">
             <v:imagedata r:id="rId91" o:title=""/>
             <w10:bordertop type="single" width="4" shadow="t"/>
             <w10:borderleft type="single" width="4" shadow="t"/>
@@ -2328,7 +2328,7 @@
     <w:p>
       <w:r>
         <w:object w:dxaOrig="12805" w:dyaOrig="7189">
-          <v:shape id="_x0000_i1068" type="#_x0000_t75" style="width:480.5pt;height:269.45pt" o:ole="" o:bordertopcolor="this" o:borderleftcolor="this" o:borderbottomcolor="this" o:borderrightcolor="this">
+          <v:shape id="_x0000_i1068" type="#_x0000_t75" style="width:480.85pt;height:269.85pt" o:ole="" o:bordertopcolor="this" o:borderleftcolor="this" o:borderbottomcolor="this" o:borderrightcolor="this">
             <v:imagedata r:id="rId93" o:title=""/>
             <w10:bordertop type="single" width="4" shadow="t"/>
             <w10:borderleft type="single" width="4" shadow="t"/>
@@ -2420,7 +2420,7 @@
     <w:p>
       <w:r>
         <w:object w:dxaOrig="12805" w:dyaOrig="7189">
-          <v:shape id="_x0000_i1069" type="#_x0000_t75" style="width:480.5pt;height:269.45pt" o:ole="" o:bordertopcolor="this" o:borderleftcolor="this" o:borderbottomcolor="this" o:borderrightcolor="this">
+          <v:shape id="_x0000_i1069" type="#_x0000_t75" style="width:480.85pt;height:269.85pt" o:ole="" o:bordertopcolor="this" o:borderleftcolor="this" o:borderbottomcolor="this" o:borderrightcolor="this">
             <v:imagedata r:id="rId95" o:title=""/>
             <w10:bordertop type="single" width="4" shadow="t"/>
             <w10:borderleft type="single" width="4" shadow="t"/>
@@ -2513,7 +2513,7 @@
     <w:p>
       <w:r>
         <w:object w:dxaOrig="12805" w:dyaOrig="7189">
-          <v:shape id="_x0000_i1070" type="#_x0000_t75" style="width:480.5pt;height:269.45pt" o:ole="" o:bordertopcolor="this" o:borderleftcolor="this" o:borderbottomcolor="this" o:borderrightcolor="this">
+          <v:shape id="_x0000_i1070" type="#_x0000_t75" style="width:480.85pt;height:269.85pt" o:ole="" o:bordertopcolor="this" o:borderleftcolor="this" o:borderbottomcolor="this" o:borderrightcolor="this">
             <v:imagedata r:id="rId97" o:title=""/>
             <w10:bordertop type="single" width="4" shadow="t"/>
             <w10:borderleft type="single" width="4" shadow="t"/>
@@ -3384,12 +3384,13 @@
   <w:style w:type="paragraph" w:default="1" w:styleId="Normal">
     <w:name w:val="Normal"/>
     <w:qFormat/>
-    <w:rsid w:val="00BF3564"/>
+    <w:rsid w:val="006F35C1"/>
     <w:pPr>
       <w:autoSpaceDE w:val="0"/>
       <w:autoSpaceDN w:val="0"/>
       <w:adjustRightInd w:val="0"/>
       <w:spacing w:after="0" w:line="240" w:lineRule="auto"/>
+      <w:jc w:val="both"/>
     </w:pPr>
     <w:rPr>
       <w:rFonts w:ascii="Arial" w:hAnsi="Times New Roman" w:cs="Arial"/>

</xml_diff>

<commit_message>
Fixed 02-Resources.docx Issue #99
</commit_message>
<xml_diff>
--- a/02-Resources.docx
+++ b/02-Resources.docx
@@ -505,7 +505,7 @@
     <w:p>
       <w:r>
         <w:lastRenderedPageBreak/>
-        <w:t>Slide 8</w:t>
+        <w:t>lide 8</w:t>
       </w:r>
     </w:p>
     <w:p/>
@@ -2327,8 +2327,8 @@
     <w:p/>
     <w:p>
       <w:r>
-        <w:object w:dxaOrig="12805" w:dyaOrig="7189">
-          <v:shape id="_x0000_i1068" type="#_x0000_t75" style="width:480.85pt;height:269.85pt" o:ole="" o:bordertopcolor="this" o:borderleftcolor="this" o:borderbottomcolor="this" o:borderrightcolor="this">
+        <w:object w:dxaOrig="12771" w:dyaOrig="7200">
+          <v:shape id="_x0000_i1068" type="#_x0000_t75" style="width:479.6pt;height:270.45pt" o:ole="" o:bordertopcolor="this" o:borderleftcolor="this" o:borderbottomcolor="this" o:borderrightcolor="this">
             <v:imagedata r:id="rId93" o:title=""/>
             <w10:bordertop type="single" width="4" shadow="t"/>
             <w10:borderleft type="single" width="4" shadow="t"/>

</xml_diff>

<commit_message>
resubmitting fix for issue 99 page 44
</commit_message>
<xml_diff>
--- a/02-Resources.docx
+++ b/02-Resources.docx
@@ -6,8 +6,6 @@
       <w:pPr>
         <w:pStyle w:val="Heading2"/>
       </w:pPr>
-      <w:bookmarkStart w:id="0" w:name="_GoBack"/>
-      <w:bookmarkEnd w:id="0"/>
       <w:r>
         <w:t xml:space="preserve">2: </w:t>
       </w:r>
@@ -38,7 +36,7 @@
             <v:path o:extrusionok="f" gradientshapeok="t" o:connecttype="rect"/>
             <o:lock v:ext="edit" aspectratio="t"/>
           </v:shapetype>
-          <v:shape id="_x0000_i1025" type="#_x0000_t75" style="width:480.85pt;height:269.85pt" o:ole="" o:bordertopcolor="this" o:borderleftcolor="this" o:borderbottomcolor="this" o:borderrightcolor="this">
+          <v:shape id="_x0000_i1025" type="#_x0000_t75" style="width:481pt;height:270pt" o:ole="" o:bordertopcolor="this" o:borderleftcolor="this" o:borderbottomcolor="this" o:borderrightcolor="this">
             <v:imagedata r:id="rId7" o:title=""/>
             <w10:bordertop type="single" width="4" shadow="t"/>
             <w10:borderleft type="single" width="4" shadow="t"/>
@@ -69,7 +67,7 @@
     <w:p>
       <w:r>
         <w:object w:dxaOrig="12805" w:dyaOrig="7189">
-          <v:shape id="_x0000_i1026" type="#_x0000_t75" style="width:480.85pt;height:269.85pt" o:ole="" o:bordertopcolor="this" o:borderleftcolor="this" o:borderbottomcolor="this" o:borderrightcolor="this">
+          <v:shape id="_x0000_i1026" type="#_x0000_t75" style="width:481pt;height:270pt" o:ole="" o:bordertopcolor="this" o:borderleftcolor="this" o:borderbottomcolor="this" o:borderrightcolor="this">
             <v:imagedata r:id="rId9" o:title=""/>
             <w10:bordertop type="single" width="4" shadow="t"/>
             <w10:borderleft type="single" width="4" shadow="t"/>
@@ -106,7 +104,7 @@
     <w:p>
       <w:r>
         <w:object w:dxaOrig="12805" w:dyaOrig="7189">
-          <v:shape id="_x0000_i1027" type="#_x0000_t75" style="width:480.85pt;height:269.85pt" o:ole="" o:bordertopcolor="this" o:borderleftcolor="this" o:borderbottomcolor="this" o:borderrightcolor="this">
+          <v:shape id="_x0000_i1027" type="#_x0000_t75" style="width:481pt;height:270pt" o:ole="" o:bordertopcolor="this" o:borderleftcolor="this" o:borderbottomcolor="this" o:borderrightcolor="this">
             <v:imagedata r:id="rId11" o:title=""/>
             <w10:bordertop type="single" width="4" shadow="t"/>
             <w10:borderleft type="single" width="4" shadow="t"/>
@@ -143,7 +141,7 @@
     <w:p>
       <w:r>
         <w:object w:dxaOrig="12805" w:dyaOrig="7189">
-          <v:shape id="_x0000_i1028" type="#_x0000_t75" style="width:480.85pt;height:269.85pt" o:ole="" o:bordertopcolor="this" o:borderleftcolor="this" o:borderbottomcolor="this" o:borderrightcolor="this">
+          <v:shape id="_x0000_i1028" type="#_x0000_t75" style="width:481pt;height:270pt" o:ole="" o:bordertopcolor="this" o:borderleftcolor="this" o:borderbottomcolor="this" o:borderrightcolor="this">
             <v:imagedata r:id="rId13" o:title=""/>
             <w10:bordertop type="single" width="4" shadow="t"/>
             <w10:borderleft type="single" width="4" shadow="t"/>
@@ -383,7 +381,7 @@
     <w:p>
       <w:r>
         <w:object w:dxaOrig="12805" w:dyaOrig="7189">
-          <v:shape id="_x0000_i1029" type="#_x0000_t75" style="width:480.85pt;height:269.85pt" o:ole="" o:bordertopcolor="this" o:borderleftcolor="this" o:borderbottomcolor="this" o:borderrightcolor="this">
+          <v:shape id="_x0000_i1029" type="#_x0000_t75" style="width:481pt;height:270pt" o:ole="" o:bordertopcolor="this" o:borderleftcolor="this" o:borderbottomcolor="this" o:borderrightcolor="this">
             <v:imagedata r:id="rId15" o:title=""/>
             <w10:bordertop type="single" width="4" shadow="t"/>
             <w10:borderleft type="single" width="4" shadow="t"/>
@@ -432,7 +430,7 @@
     <w:p>
       <w:r>
         <w:object w:dxaOrig="12805" w:dyaOrig="7189">
-          <v:shape id="_x0000_i1030" type="#_x0000_t75" style="width:480.85pt;height:269.85pt" o:ole="" o:bordertopcolor="this" o:borderleftcolor="this" o:borderbottomcolor="this" o:borderrightcolor="this">
+          <v:shape id="_x0000_i1030" type="#_x0000_t75" style="width:481pt;height:270pt" o:ole="" o:bordertopcolor="this" o:borderleftcolor="this" o:borderbottomcolor="this" o:borderrightcolor="this">
             <v:imagedata r:id="rId17" o:title=""/>
             <w10:bordertop type="single" width="4" shadow="t"/>
             <w10:borderleft type="single" width="4" shadow="t"/>
@@ -469,7 +467,7 @@
     <w:p>
       <w:r>
         <w:object w:dxaOrig="12805" w:dyaOrig="7189">
-          <v:shape id="_x0000_i1031" type="#_x0000_t75" style="width:480.85pt;height:269.85pt" o:ole="" o:bordertopcolor="this" o:borderleftcolor="this" o:borderbottomcolor="this" o:borderrightcolor="this">
+          <v:shape id="_x0000_i1031" type="#_x0000_t75" style="width:481pt;height:270pt" o:ole="" o:bordertopcolor="this" o:borderleftcolor="this" o:borderbottomcolor="this" o:borderrightcolor="this">
             <v:imagedata r:id="rId19" o:title=""/>
             <w10:bordertop type="single" width="4" shadow="t"/>
             <w10:borderleft type="single" width="4" shadow="t"/>
@@ -512,7 +510,7 @@
     <w:p>
       <w:r>
         <w:object w:dxaOrig="12805" w:dyaOrig="7189">
-          <v:shape id="_x0000_i1032" type="#_x0000_t75" style="width:480.85pt;height:269.85pt" o:ole="" o:bordertopcolor="this" o:borderleftcolor="this" o:borderbottomcolor="this" o:borderrightcolor="this">
+          <v:shape id="_x0000_i1032" type="#_x0000_t75" style="width:481pt;height:270pt" o:ole="" o:bordertopcolor="this" o:borderleftcolor="this" o:borderbottomcolor="this" o:borderrightcolor="this">
             <v:imagedata r:id="rId21" o:title=""/>
             <w10:bordertop type="single" width="4" shadow="t"/>
             <w10:borderleft type="single" width="4" shadow="t"/>
@@ -556,7 +554,7 @@
     <w:p>
       <w:r>
         <w:object w:dxaOrig="12805" w:dyaOrig="7189">
-          <v:shape id="_x0000_i1033" type="#_x0000_t75" style="width:480.85pt;height:269.85pt" o:ole="" o:bordertopcolor="this" o:borderleftcolor="this" o:borderbottomcolor="this" o:borderrightcolor="this">
+          <v:shape id="_x0000_i1033" type="#_x0000_t75" style="width:481pt;height:270pt" o:ole="" o:bordertopcolor="this" o:borderleftcolor="this" o:borderbottomcolor="this" o:borderrightcolor="this">
             <v:imagedata r:id="rId23" o:title=""/>
             <w10:bordertop type="single" width="4" shadow="t"/>
             <w10:borderleft type="single" width="4" shadow="t"/>
@@ -593,7 +591,7 @@
     <w:p>
       <w:r>
         <w:object w:dxaOrig="12805" w:dyaOrig="7189">
-          <v:shape id="_x0000_i1034" type="#_x0000_t75" style="width:480.85pt;height:269.85pt" o:ole="" o:bordertopcolor="this" o:borderleftcolor="this" o:borderbottomcolor="this" o:borderrightcolor="this">
+          <v:shape id="_x0000_i1034" type="#_x0000_t75" style="width:481pt;height:270pt" o:ole="" o:bordertopcolor="this" o:borderleftcolor="this" o:borderbottomcolor="this" o:borderrightcolor="this">
             <v:imagedata r:id="rId25" o:title=""/>
             <w10:bordertop type="single" width="4" shadow="t"/>
             <w10:borderleft type="single" width="4" shadow="t"/>
@@ -643,7 +641,7 @@
     <w:p>
       <w:r>
         <w:object w:dxaOrig="12805" w:dyaOrig="7189">
-          <v:shape id="_x0000_i1035" type="#_x0000_t75" style="width:480.85pt;height:269.85pt" o:ole="" o:bordertopcolor="this" o:borderleftcolor="this" o:borderbottomcolor="this" o:borderrightcolor="this">
+          <v:shape id="_x0000_i1035" type="#_x0000_t75" style="width:481pt;height:270pt" o:ole="" o:bordertopcolor="this" o:borderleftcolor="this" o:borderbottomcolor="this" o:borderrightcolor="this">
             <v:imagedata r:id="rId27" o:title=""/>
             <w10:bordertop type="single" width="4" shadow="t"/>
             <w10:borderleft type="single" width="4" shadow="t"/>
@@ -702,7 +700,7 @@
     <w:p>
       <w:r>
         <w:object w:dxaOrig="12805" w:dyaOrig="7189">
-          <v:shape id="_x0000_i1036" type="#_x0000_t75" style="width:480.85pt;height:269.85pt" o:ole="" o:bordertopcolor="this" o:borderleftcolor="this" o:borderbottomcolor="this" o:borderrightcolor="this">
+          <v:shape id="_x0000_i1036" type="#_x0000_t75" style="width:481pt;height:270pt" o:ole="" o:bordertopcolor="this" o:borderleftcolor="this" o:borderbottomcolor="this" o:borderrightcolor="this">
             <v:imagedata r:id="rId29" o:title=""/>
             <w10:bordertop type="single" width="4" shadow="t"/>
             <w10:borderleft type="single" width="4" shadow="t"/>
@@ -723,9 +721,15 @@
       </w:r>
       <w:r>
         <w:rPr>
+          <w:rFonts w:hAnsi="Arial"/>
+        </w:rPr>
+        <w:t>he</w:t>
+      </w:r>
+      <w:r>
+        <w:rPr>
           <w:rFonts w:ascii="Courier New" w:cs="Courier New"/>
         </w:rPr>
-        <w:t xml:space="preserve">he </w:t>
+        <w:t xml:space="preserve"> </w:t>
       </w:r>
       <w:r>
         <w:t>package named 'httpd' is installed.</w:t>
@@ -764,7 +768,7 @@
     <w:p>
       <w:r>
         <w:object w:dxaOrig="12805" w:dyaOrig="7189">
-          <v:shape id="_x0000_i1037" type="#_x0000_t75" style="width:480.85pt;height:269.85pt" o:ole="" o:bordertopcolor="this" o:borderleftcolor="this" o:borderbottomcolor="this" o:borderrightcolor="this">
+          <v:shape id="_x0000_i1037" type="#_x0000_t75" style="width:481pt;height:270pt" o:ole="" o:bordertopcolor="this" o:borderleftcolor="this" o:borderbottomcolor="this" o:borderrightcolor="this">
             <v:imagedata r:id="rId31" o:title=""/>
             <w10:bordertop type="single" width="4" shadow="t"/>
             <w10:borderleft type="single" width="4" shadow="t"/>
@@ -817,7 +821,7 @@
     <w:p>
       <w:r>
         <w:object w:dxaOrig="12805" w:dyaOrig="7189">
-          <v:shape id="_x0000_i1038" type="#_x0000_t75" style="width:480.85pt;height:269.85pt" o:ole="" o:bordertopcolor="this" o:borderleftcolor="this" o:borderbottomcolor="this" o:borderrightcolor="this">
+          <v:shape id="_x0000_i1038" type="#_x0000_t75" style="width:481pt;height:270pt" o:ole="" o:bordertopcolor="this" o:borderleftcolor="this" o:borderbottomcolor="this" o:borderrightcolor="this">
             <v:imagedata r:id="rId33" o:title=""/>
             <w10:bordertop type="single" width="4" shadow="t"/>
             <w10:borderleft type="single" width="4" shadow="t"/>
@@ -879,7 +883,7 @@
     <w:p>
       <w:r>
         <w:object w:dxaOrig="12805" w:dyaOrig="7189">
-          <v:shape id="_x0000_i1039" type="#_x0000_t75" style="width:480.85pt;height:269.85pt" o:ole="" o:bordertopcolor="this" o:borderleftcolor="this" o:borderbottomcolor="this" o:borderrightcolor="this">
+          <v:shape id="_x0000_i1039" type="#_x0000_t75" style="width:481pt;height:270pt" o:ole="" o:bordertopcolor="this" o:borderleftcolor="this" o:borderbottomcolor="this" o:borderrightcolor="this">
             <v:imagedata r:id="rId35" o:title=""/>
             <w10:bordertop type="single" width="4" shadow="t"/>
             <w10:borderleft type="single" width="4" shadow="t"/>
@@ -941,7 +945,7 @@
     <w:p>
       <w:r>
         <w:object w:dxaOrig="12805" w:dyaOrig="7189">
-          <v:shape id="_x0000_i1040" type="#_x0000_t75" style="width:480.85pt;height:269.85pt" o:ole="" o:bordertopcolor="this" o:borderleftcolor="this" o:borderbottomcolor="this" o:borderrightcolor="this">
+          <v:shape id="_x0000_i1040" type="#_x0000_t75" style="width:481pt;height:270pt" o:ole="" o:bordertopcolor="this" o:borderleftcolor="this" o:borderbottomcolor="this" o:borderrightcolor="this">
             <v:imagedata r:id="rId37" o:title=""/>
             <w10:bordertop type="single" width="4" shadow="t"/>
             <w10:borderleft type="single" width="4" shadow="t"/>
@@ -985,7 +989,7 @@
     <w:p>
       <w:r>
         <w:object w:dxaOrig="12805" w:dyaOrig="7189">
-          <v:shape id="_x0000_i1041" type="#_x0000_t75" style="width:480.85pt;height:269.85pt" o:ole="" o:bordertopcolor="this" o:borderleftcolor="this" o:borderbottomcolor="this" o:borderrightcolor="this">
+          <v:shape id="_x0000_i1041" type="#_x0000_t75" style="width:481pt;height:270pt" o:ole="" o:bordertopcolor="this" o:borderleftcolor="this" o:borderbottomcolor="this" o:borderrightcolor="this">
             <v:imagedata r:id="rId39" o:title=""/>
             <w10:bordertop type="single" width="4" shadow="t"/>
             <w10:borderleft type="single" width="4" shadow="t"/>
@@ -1029,7 +1033,7 @@
     <w:p>
       <w:r>
         <w:object w:dxaOrig="12805" w:dyaOrig="7189">
-          <v:shape id="_x0000_i1042" type="#_x0000_t75" style="width:480.85pt;height:269.85pt" o:ole="" o:bordertopcolor="this" o:borderleftcolor="this" o:borderbottomcolor="this" o:borderrightcolor="this">
+          <v:shape id="_x0000_i1042" type="#_x0000_t75" style="width:481pt;height:270pt" o:ole="" o:bordertopcolor="this" o:borderleftcolor="this" o:borderbottomcolor="this" o:borderrightcolor="this">
             <v:imagedata r:id="rId41" o:title=""/>
             <w10:bordertop type="single" width="4" shadow="t"/>
             <w10:borderleft type="single" width="4" shadow="t"/>
@@ -1073,7 +1077,7 @@
     <w:p>
       <w:r>
         <w:object w:dxaOrig="12805" w:dyaOrig="7189">
-          <v:shape id="_x0000_i1043" type="#_x0000_t75" style="width:480.85pt;height:269.85pt" o:ole="" o:bordertopcolor="this" o:borderleftcolor="this" o:borderbottomcolor="this" o:borderrightcolor="this">
+          <v:shape id="_x0000_i1043" type="#_x0000_t75" style="width:481pt;height:270pt" o:ole="" o:bordertopcolor="this" o:borderleftcolor="this" o:borderbottomcolor="this" o:borderrightcolor="this">
             <v:imagedata r:id="rId43" o:title=""/>
             <w10:bordertop type="single" width="4" shadow="t"/>
             <w10:borderleft type="single" width="4" shadow="t"/>
@@ -1116,7 +1120,7 @@
     <w:p>
       <w:r>
         <w:object w:dxaOrig="12805" w:dyaOrig="7189">
-          <v:shape id="_x0000_i1044" type="#_x0000_t75" style="width:480.85pt;height:269.85pt" o:ole="" o:bordertopcolor="this" o:borderleftcolor="this" o:borderbottomcolor="this" o:borderrightcolor="this">
+          <v:shape id="_x0000_i1044" type="#_x0000_t75" style="width:481pt;height:270pt" o:ole="" o:bordertopcolor="this" o:borderleftcolor="this" o:borderbottomcolor="this" o:borderrightcolor="this">
             <v:imagedata r:id="rId45" o:title=""/>
             <w10:bordertop type="single" width="4" shadow="t"/>
             <w10:borderleft type="single" width="4" shadow="t"/>
@@ -1132,32 +1136,39 @@
     </w:p>
     <w:p/>
     <w:p>
-      <w:pPr>
+      <w:r>
+        <w:t>Hopefully it is clear from running the</w:t>
+      </w:r>
+      <w:r>
+        <w:t> </w:t>
+      </w:r>
+      <w:r>
+        <w:t>`chef-apply`</w:t>
+      </w:r>
+      <w:r>
+        <w:t> </w:t>
+      </w:r>
+      <w:r>
+        <w:t>command a few tim</w:t>
+      </w:r>
+      <w:r>
+        <w:t>es that the resource we</w:t>
+      </w:r>
+    </w:p>
+    <w:p>
+      <w:r>
+        <w:t xml:space="preserve">defined </w:t>
+      </w:r>
+      <w:r>
+        <w:t>only takes action when it needs to take action.</w:t>
+      </w:r>
+    </w:p>
+    <w:p>
+      <w:r>
         <w:rPr>
           <w:i/>
           <w:iCs/>
         </w:rPr>
-      </w:pPr>
-      <w:r>
-        <w:t>Hopefully it is clear from running the</w:t>
-      </w:r>
-      <w:r>
-        <w:t> </w:t>
-      </w:r>
-      <w:r>
-        <w:t>`chef-apply`</w:t>
-      </w:r>
-      <w:r>
-        <w:t> </w:t>
-      </w:r>
-      <w:r>
-        <w:t>command a few times that the resource we defined only takes action when it needs to take action.</w:t>
-      </w:r>
-      <w:r>
-        <w:rPr>
-          <w:i/>
-          <w:iCs/>
-        </w:rPr>
         <w:br/>
       </w:r>
     </w:p>
@@ -1184,7 +1195,7 @@
     <w:p>
       <w:r>
         <w:object w:dxaOrig="12805" w:dyaOrig="7189">
-          <v:shape id="_x0000_i1045" type="#_x0000_t75" style="width:480.85pt;height:269.85pt" o:ole="" o:bordertopcolor="this" o:borderleftcolor="this" o:borderbottomcolor="this" o:borderrightcolor="this">
+          <v:shape id="_x0000_i1045" type="#_x0000_t75" style="width:481pt;height:270pt" o:ole="" o:bordertopcolor="this" o:borderleftcolor="this" o:borderbottomcolor="this" o:borderrightcolor="this">
             <v:imagedata r:id="rId47" o:title=""/>
             <w10:bordertop type="single" width="4" shadow="t"/>
             <w10:borderleft type="single" width="4" shadow="t"/>
@@ -1227,7 +1238,7 @@
     <w:p>
       <w:r>
         <w:object w:dxaOrig="12805" w:dyaOrig="7189">
-          <v:shape id="_x0000_i1046" type="#_x0000_t75" style="width:480.85pt;height:269.85pt" o:ole="" o:bordertopcolor="this" o:borderleftcolor="this" o:borderbottomcolor="this" o:borderrightcolor="this">
+          <v:shape id="_x0000_i1046" type="#_x0000_t75" style="width:481pt;height:270pt" o:ole="" o:bordertopcolor="this" o:borderleftcolor="this" o:borderbottomcolor="this" o:borderrightcolor="this">
             <v:imagedata r:id="rId49" o:title=""/>
             <w10:bordertop type="single" width="4" shadow="t"/>
             <w10:borderleft type="single" width="4" shadow="t"/>
@@ -1276,7 +1287,7 @@
     <w:p>
       <w:r>
         <w:object w:dxaOrig="12805" w:dyaOrig="7189">
-          <v:shape id="_x0000_i1047" type="#_x0000_t75" style="width:480.85pt;height:269.85pt" o:ole="" o:bordertopcolor="this" o:borderleftcolor="this" o:borderbottomcolor="this" o:borderrightcolor="this">
+          <v:shape id="_x0000_i1047" type="#_x0000_t75" style="width:481pt;height:270pt" o:ole="" o:bordertopcolor="this" o:borderleftcolor="this" o:borderbottomcolor="this" o:borderrightcolor="this">
             <v:imagedata r:id="rId51" o:title=""/>
             <w10:bordertop type="single" width="4" shadow="t"/>
             <w10:borderleft type="single" width="4" shadow="t"/>
@@ -1313,7 +1324,7 @@
     <w:p>
       <w:r>
         <w:object w:dxaOrig="12805" w:dyaOrig="7189">
-          <v:shape id="_x0000_i1048" type="#_x0000_t75" style="width:480.85pt;height:269.85pt" o:ole="" o:bordertopcolor="this" o:borderleftcolor="this" o:borderbottomcolor="this" o:borderrightcolor="this">
+          <v:shape id="_x0000_i1048" type="#_x0000_t75" style="width:481pt;height:270pt" o:ole="" o:bordertopcolor="this" o:borderleftcolor="this" o:borderbottomcolor="this" o:borderrightcolor="this">
             <v:imagedata r:id="rId53" o:title=""/>
             <w10:bordertop type="single" width="4" shadow="t"/>
             <w10:borderleft type="single" width="4" shadow="t"/>
@@ -1380,7 +1391,7 @@
     <w:p>
       <w:r>
         <w:object w:dxaOrig="12805" w:dyaOrig="7189">
-          <v:shape id="_x0000_i1049" type="#_x0000_t75" style="width:480.85pt;height:269.85pt" o:ole="" o:bordertopcolor="this" o:borderleftcolor="this" o:borderbottomcolor="this" o:borderrightcolor="this">
+          <v:shape id="_x0000_i1049" type="#_x0000_t75" style="width:481pt;height:270pt" o:ole="" o:bordertopcolor="this" o:borderleftcolor="this" o:borderbottomcolor="this" o:borderrightcolor="this">
             <v:imagedata r:id="rId55" o:title=""/>
             <w10:bordertop type="single" width="4" shadow="t"/>
             <w10:borderleft type="single" width="4" shadow="t"/>
@@ -1419,7 +1430,7 @@
     <w:p>
       <w:r>
         <w:object w:dxaOrig="12805" w:dyaOrig="7189">
-          <v:shape id="_x0000_i1050" type="#_x0000_t75" style="width:480.85pt;height:269.85pt" o:ole="" o:bordertopcolor="this" o:borderleftcolor="this" o:borderbottomcolor="this" o:borderrightcolor="this">
+          <v:shape id="_x0000_i1050" type="#_x0000_t75" style="width:481pt;height:270pt" o:ole="" o:bordertopcolor="this" o:borderleftcolor="this" o:borderbottomcolor="this" o:borderrightcolor="this">
             <v:imagedata r:id="rId57" o:title=""/>
             <w10:bordertop type="single" width="4" shadow="t"/>
             <w10:borderleft type="single" width="4" shadow="t"/>
@@ -1473,7 +1484,7 @@
     <w:p>
       <w:r>
         <w:object w:dxaOrig="12805" w:dyaOrig="7189">
-          <v:shape id="_x0000_i1051" type="#_x0000_t75" style="width:480.85pt;height:269.85pt" o:ole="" o:bordertopcolor="this" o:borderleftcolor="this" o:borderbottomcolor="this" o:borderrightcolor="this">
+          <v:shape id="_x0000_i1051" type="#_x0000_t75" style="width:481pt;height:270pt" o:ole="" o:bordertopcolor="this" o:borderleftcolor="this" o:borderbottomcolor="this" o:borderrightcolor="this">
             <v:imagedata r:id="rId59" o:title=""/>
             <w10:bordertop type="single" width="4" shadow="t"/>
             <w10:borderleft type="single" width="4" shadow="t"/>
@@ -1510,7 +1521,7 @@
     <w:p>
       <w:r>
         <w:object w:dxaOrig="12805" w:dyaOrig="7189">
-          <v:shape id="_x0000_i1052" type="#_x0000_t75" style="width:480.85pt;height:269.85pt" o:ole="" o:bordertopcolor="this" o:borderleftcolor="this" o:borderbottomcolor="this" o:borderrightcolor="this">
+          <v:shape id="_x0000_i1052" type="#_x0000_t75" style="width:481pt;height:270pt" o:ole="" o:bordertopcolor="this" o:borderleftcolor="this" o:borderbottomcolor="this" o:borderrightcolor="this">
             <v:imagedata r:id="rId61" o:title=""/>
             <w10:bordertop type="single" width="4" shadow="t"/>
             <w10:borderleft type="single" width="4" shadow="t"/>
@@ -1554,7 +1565,7 @@
     <w:p>
       <w:r>
         <w:object w:dxaOrig="12805" w:dyaOrig="7189">
-          <v:shape id="_x0000_i1053" type="#_x0000_t75" style="width:480.85pt;height:269.85pt" o:ole="" o:bordertopcolor="this" o:borderleftcolor="this" o:borderbottomcolor="this" o:borderrightcolor="this">
+          <v:shape id="_x0000_i1053" type="#_x0000_t75" style="width:481pt;height:270pt" o:ole="" o:bordertopcolor="this" o:borderleftcolor="this" o:borderbottomcolor="this" o:borderrightcolor="this">
             <v:imagedata r:id="rId63" o:title=""/>
             <w10:bordertop type="single" width="4" shadow="t"/>
             <w10:borderleft type="single" width="4" shadow="t"/>
@@ -1611,7 +1622,7 @@
     <w:p>
       <w:r>
         <w:object w:dxaOrig="12805" w:dyaOrig="7189">
-          <v:shape id="_x0000_i1054" type="#_x0000_t75" style="width:480.85pt;height:269.85pt" o:ole="" o:bordertopcolor="this" o:borderleftcolor="this" o:borderbottomcolor="this" o:borderrightcolor="this">
+          <v:shape id="_x0000_i1054" type="#_x0000_t75" style="width:481pt;height:270pt" o:ole="" o:bordertopcolor="this" o:borderleftcolor="this" o:borderbottomcolor="this" o:borderrightcolor="this">
             <v:imagedata r:id="rId65" o:title=""/>
             <w10:bordertop type="single" width="4" shadow="t"/>
             <w10:borderleft type="single" width="4" shadow="t"/>
@@ -1654,7 +1665,7 @@
     <w:p>
       <w:r>
         <w:object w:dxaOrig="12805" w:dyaOrig="7189">
-          <v:shape id="_x0000_i1055" type="#_x0000_t75" style="width:480.85pt;height:269.85pt" o:ole="" o:bordertopcolor="this" o:borderleftcolor="this" o:borderbottomcolor="this" o:borderrightcolor="this">
+          <v:shape id="_x0000_i1055" type="#_x0000_t75" style="width:481pt;height:270pt" o:ole="" o:bordertopcolor="this" o:borderleftcolor="this" o:borderbottomcolor="this" o:borderrightcolor="this">
             <v:imagedata r:id="rId67" o:title=""/>
             <w10:bordertop type="single" width="4" shadow="t"/>
             <w10:borderleft type="single" width="4" shadow="t"/>
@@ -1707,7 +1718,7 @@
     <w:p>
       <w:r>
         <w:object w:dxaOrig="12805" w:dyaOrig="7189">
-          <v:shape id="_x0000_i1056" type="#_x0000_t75" style="width:480.85pt;height:269.85pt" o:ole="" o:bordertopcolor="this" o:borderleftcolor="this" o:borderbottomcolor="this" o:borderrightcolor="this">
+          <v:shape id="_x0000_i1056" type="#_x0000_t75" style="width:481pt;height:270pt" o:ole="" o:bordertopcolor="this" o:borderleftcolor="this" o:borderbottomcolor="this" o:borderrightcolor="this">
             <v:imagedata r:id="rId69" o:title=""/>
             <w10:bordertop type="single" width="4" shadow="t"/>
             <w10:borderleft type="single" width="4" shadow="t"/>
@@ -1744,7 +1755,7 @@
     <w:p>
       <w:r>
         <w:object w:dxaOrig="12805" w:dyaOrig="7189">
-          <v:shape id="_x0000_i1057" type="#_x0000_t75" style="width:480.85pt;height:269.85pt" o:ole="" o:bordertopcolor="this" o:borderleftcolor="this" o:borderbottomcolor="this" o:borderrightcolor="this">
+          <v:shape id="_x0000_i1057" type="#_x0000_t75" style="width:481pt;height:270pt" o:ole="" o:bordertopcolor="this" o:borderleftcolor="this" o:borderbottomcolor="this" o:borderrightcolor="this">
             <v:imagedata r:id="rId71" o:title=""/>
             <w10:bordertop type="single" width="4" shadow="t"/>
             <w10:borderleft type="single" width="4" shadow="t"/>
@@ -1777,11 +1788,14 @@
         <w:t>Slide 34</w:t>
       </w:r>
     </w:p>
-    <w:p/>
-    <w:p>
-      <w:r>
-        <w:object w:dxaOrig="12805" w:dyaOrig="7189">
-          <v:shape id="_x0000_i1058" type="#_x0000_t75" style="width:480.85pt;height:269.85pt" o:ole="" o:bordertopcolor="this" o:borderleftcolor="this" o:borderbottomcolor="this" o:borderrightcolor="this">
+    <w:p>
+      <w:bookmarkStart w:id="0" w:name="_GoBack"/>
+      <w:bookmarkEnd w:id="0"/>
+    </w:p>
+    <w:p>
+      <w:r>
+        <w:object w:dxaOrig="12805" w:dyaOrig="7189">
+          <v:shape id="_x0000_i1058" type="#_x0000_t75" style="width:481pt;height:270pt" o:ole="" o:bordertopcolor="this" o:borderleftcolor="this" o:borderbottomcolor="this" o:borderrightcolor="this">
             <v:imagedata r:id="rId73" o:title=""/>
             <w10:bordertop type="single" width="4" shadow="t"/>
             <w10:borderleft type="single" width="4" shadow="t"/>
@@ -1824,7 +1838,7 @@
     <w:p>
       <w:r>
         <w:object w:dxaOrig="12805" w:dyaOrig="7189">
-          <v:shape id="_x0000_i1059" type="#_x0000_t75" style="width:480.85pt;height:269.85pt" o:ole="" o:bordertopcolor="this" o:borderleftcolor="this" o:borderbottomcolor="this" o:borderrightcolor="this">
+          <v:shape id="_x0000_i1059" type="#_x0000_t75" style="width:481pt;height:270pt" o:ole="" o:bordertopcolor="this" o:borderleftcolor="this" o:borderbottomcolor="this" o:borderrightcolor="this">
             <v:imagedata r:id="rId75" o:title=""/>
             <w10:bordertop type="single" width="4" shadow="t"/>
             <w10:borderleft type="single" width="4" shadow="t"/>
@@ -1873,7 +1887,7 @@
     <w:p>
       <w:r>
         <w:object w:dxaOrig="12805" w:dyaOrig="7189">
-          <v:shape id="_x0000_i1060" type="#_x0000_t75" style="width:480.85pt;height:269.85pt" o:ole="" o:bordertopcolor="this" o:borderleftcolor="this" o:borderbottomcolor="this" o:borderrightcolor="this">
+          <v:shape id="_x0000_i1060" type="#_x0000_t75" style="width:481pt;height:270pt" o:ole="" o:bordertopcolor="this" o:borderleftcolor="this" o:borderbottomcolor="this" o:borderrightcolor="this">
             <v:imagedata r:id="rId77" o:title=""/>
             <w10:bordertop type="single" width="4" shadow="t"/>
             <w10:borderleft type="single" width="4" shadow="t"/>
@@ -1916,7 +1930,7 @@
     <w:p>
       <w:r>
         <w:object w:dxaOrig="12805" w:dyaOrig="7189">
-          <v:shape id="_x0000_i1061" type="#_x0000_t75" style="width:480.85pt;height:269.85pt" o:ole="" o:bordertopcolor="this" o:borderleftcolor="this" o:borderbottomcolor="this" o:borderrightcolor="this">
+          <v:shape id="_x0000_i1061" type="#_x0000_t75" style="width:481pt;height:270pt" o:ole="" o:bordertopcolor="this" o:borderleftcolor="this" o:borderbottomcolor="this" o:borderrightcolor="this">
             <v:imagedata r:id="rId79" o:title=""/>
             <w10:bordertop type="single" width="4" shadow="t"/>
             <w10:borderleft type="single" width="4" shadow="t"/>
@@ -2013,7 +2027,7 @@
     <w:p>
       <w:r>
         <w:object w:dxaOrig="12805" w:dyaOrig="7189">
-          <v:shape id="_x0000_i1062" type="#_x0000_t75" style="width:480.85pt;height:269.85pt" o:ole="" o:bordertopcolor="this" o:borderleftcolor="this" o:borderbottomcolor="this" o:borderrightcolor="this">
+          <v:shape id="_x0000_i1062" type="#_x0000_t75" style="width:481pt;height:270pt" o:ole="" o:bordertopcolor="this" o:borderleftcolor="this" o:borderbottomcolor="this" o:borderrightcolor="this">
             <v:imagedata r:id="rId81" o:title=""/>
             <w10:bordertop type="single" width="4" shadow="t"/>
             <w10:borderleft type="single" width="4" shadow="t"/>
@@ -2074,7 +2088,7 @@
     <w:p>
       <w:r>
         <w:object w:dxaOrig="12805" w:dyaOrig="7189">
-          <v:shape id="_x0000_i1063" type="#_x0000_t75" style="width:480.85pt;height:269.85pt" o:ole="" o:bordertopcolor="this" o:borderleftcolor="this" o:borderbottomcolor="this" o:borderrightcolor="this">
+          <v:shape id="_x0000_i1063" type="#_x0000_t75" style="width:481pt;height:270pt" o:ole="" o:bordertopcolor="this" o:borderleftcolor="this" o:borderbottomcolor="this" o:borderrightcolor="this">
             <v:imagedata r:id="rId83" o:title=""/>
             <w10:bordertop type="single" width="4" shadow="t"/>
             <w10:borderleft type="single" width="4" shadow="t"/>
@@ -2105,7 +2119,7 @@
     <w:p>
       <w:r>
         <w:object w:dxaOrig="12806" w:dyaOrig="7189">
-          <v:shape id="_x0000_i1064" type="#_x0000_t75" style="width:481.45pt;height:269.85pt" o:ole="" o:bordertopcolor="this" o:borderleftcolor="this" o:borderbottomcolor="this" o:borderrightcolor="this">
+          <v:shape id="_x0000_i1064" type="#_x0000_t75" style="width:481.5pt;height:270pt" o:ole="" o:bordertopcolor="this" o:borderleftcolor="this" o:borderbottomcolor="this" o:borderrightcolor="this">
             <v:imagedata r:id="rId85" o:title=""/>
             <w10:bordertop type="single" width="4" shadow="t"/>
             <w10:borderleft type="single" width="4" shadow="t"/>
@@ -2202,7 +2216,7 @@
     <w:p>
       <w:r>
         <w:object w:dxaOrig="12805" w:dyaOrig="7189">
-          <v:shape id="_x0000_i1065" type="#_x0000_t75" style="width:480.85pt;height:269.85pt" o:ole="" o:bordertopcolor="this" o:borderleftcolor="this" o:borderbottomcolor="this" o:borderrightcolor="this">
+          <v:shape id="_x0000_i1065" type="#_x0000_t75" style="width:481pt;height:270pt" o:ole="" o:bordertopcolor="this" o:borderleftcolor="this" o:borderbottomcolor="this" o:borderrightcolor="this">
             <v:imagedata r:id="rId87" o:title=""/>
             <w10:bordertop type="single" width="4" shadow="t"/>
             <w10:borderleft type="single" width="4" shadow="t"/>
@@ -2240,7 +2254,7 @@
     <w:p>
       <w:r>
         <w:object w:dxaOrig="12805" w:dyaOrig="7189">
-          <v:shape id="_x0000_i1066" type="#_x0000_t75" style="width:480.85pt;height:269.85pt" o:ole="" o:bordertopcolor="this" o:borderleftcolor="this" o:borderbottomcolor="this" o:borderrightcolor="this">
+          <v:shape id="_x0000_i1066" type="#_x0000_t75" style="width:481pt;height:270pt" o:ole="" o:bordertopcolor="this" o:borderleftcolor="this" o:borderbottomcolor="this" o:borderrightcolor="this">
             <v:imagedata r:id="rId89" o:title=""/>
             <w10:bordertop type="single" width="4" shadow="t"/>
             <w10:borderleft type="single" width="4" shadow="t"/>
@@ -2279,7 +2293,7 @@
     <w:p>
       <w:r>
         <w:object w:dxaOrig="12805" w:dyaOrig="7189">
-          <v:shape id="_x0000_i1067" type="#_x0000_t75" style="width:480.85pt;height:269.85pt" o:ole="" o:bordertopcolor="this" o:borderleftcolor="this" o:borderbottomcolor="this" o:borderrightcolor="this">
+          <v:shape id="_x0000_i1067" type="#_x0000_t75" style="width:481pt;height:270pt" o:ole="" o:bordertopcolor="this" o:borderleftcolor="this" o:borderbottomcolor="this" o:borderrightcolor="this">
             <v:imagedata r:id="rId91" o:title=""/>
             <w10:bordertop type="single" width="4" shadow="t"/>
             <w10:borderleft type="single" width="4" shadow="t"/>
@@ -2328,7 +2342,7 @@
     <w:p>
       <w:r>
         <w:object w:dxaOrig="12771" w:dyaOrig="7200">
-          <v:shape id="_x0000_i1068" type="#_x0000_t75" style="width:479.6pt;height:270.45pt" o:ole="" o:bordertopcolor="this" o:borderleftcolor="this" o:borderbottomcolor="this" o:borderrightcolor="this">
+          <v:shape id="_x0000_i1068" type="#_x0000_t75" style="width:479.5pt;height:270.5pt" o:ole="" o:bordertopcolor="this" o:borderleftcolor="this" o:borderbottomcolor="this" o:borderrightcolor="this">
             <v:imagedata r:id="rId93" o:title=""/>
             <w10:bordertop type="single" width="4" shadow="t"/>
             <w10:borderleft type="single" width="4" shadow="t"/>
@@ -2420,7 +2434,7 @@
     <w:p>
       <w:r>
         <w:object w:dxaOrig="12805" w:dyaOrig="7189">
-          <v:shape id="_x0000_i1069" type="#_x0000_t75" style="width:480.85pt;height:269.85pt" o:ole="" o:bordertopcolor="this" o:borderleftcolor="this" o:borderbottomcolor="this" o:borderrightcolor="this">
+          <v:shape id="_x0000_i1069" type="#_x0000_t75" style="width:481pt;height:270pt" o:ole="" o:bordertopcolor="this" o:borderleftcolor="this" o:borderbottomcolor="this" o:borderrightcolor="this">
             <v:imagedata r:id="rId95" o:title=""/>
             <w10:bordertop type="single" width="4" shadow="t"/>
             <w10:borderleft type="single" width="4" shadow="t"/>
@@ -2513,7 +2527,7 @@
     <w:p>
       <w:r>
         <w:object w:dxaOrig="12805" w:dyaOrig="7189">
-          <v:shape id="_x0000_i1070" type="#_x0000_t75" style="width:480.85pt;height:269.85pt" o:ole="" o:bordertopcolor="this" o:borderleftcolor="this" o:borderbottomcolor="this" o:borderrightcolor="this">
+          <v:shape id="_x0000_i1070" type="#_x0000_t75" style="width:481pt;height:270pt" o:ole="" o:bordertopcolor="this" o:borderleftcolor="this" o:borderbottomcolor="this" o:borderrightcolor="this">
             <v:imagedata r:id="rId97" o:title=""/>
             <w10:bordertop type="single" width="4" shadow="t"/>
             <w10:borderleft type="single" width="4" shadow="t"/>

</xml_diff>

<commit_message>
Made courier new font bold on all slides made all links active
</commit_message>
<xml_diff>
--- a/02-Resources.docx
+++ b/02-Resources.docx
@@ -36,7 +36,7 @@
             <v:path o:extrusionok="f" gradientshapeok="t" o:connecttype="rect"/>
             <o:lock v:ext="edit" aspectratio="t"/>
           </v:shapetype>
-          <v:shape id="_x0000_i1025" type="#_x0000_t75" style="width:481pt;height:270pt" o:ole="" o:bordertopcolor="this" o:borderleftcolor="this" o:borderbottomcolor="this" o:borderrightcolor="this">
+          <v:shape id="_x0000_i1025" type="#_x0000_t75" style="width:480.7pt;height:269.65pt" o:ole="">
             <v:imagedata r:id="rId7" o:title=""/>
             <w10:bordertop type="single" width="4" shadow="t"/>
             <w10:borderleft type="single" width="4" shadow="t"/>
@@ -67,7 +67,7 @@
     <w:p>
       <w:r>
         <w:object w:dxaOrig="12805" w:dyaOrig="7189">
-          <v:shape id="_x0000_i1026" type="#_x0000_t75" style="width:481pt;height:270pt" o:ole="" o:bordertopcolor="this" o:borderleftcolor="this" o:borderbottomcolor="this" o:borderrightcolor="this">
+          <v:shape id="_x0000_i1026" type="#_x0000_t75" style="width:480.7pt;height:269.65pt" o:ole="">
             <v:imagedata r:id="rId9" o:title=""/>
             <w10:bordertop type="single" width="4" shadow="t"/>
             <w10:borderleft type="single" width="4" shadow="t"/>
@@ -104,7 +104,7 @@
     <w:p>
       <w:r>
         <w:object w:dxaOrig="12805" w:dyaOrig="7189">
-          <v:shape id="_x0000_i1027" type="#_x0000_t75" style="width:481pt;height:270pt" o:ole="" o:bordertopcolor="this" o:borderleftcolor="this" o:borderbottomcolor="this" o:borderrightcolor="this">
+          <v:shape id="_x0000_i1027" type="#_x0000_t75" style="width:480.7pt;height:269.65pt" o:ole="">
             <v:imagedata r:id="rId11" o:title=""/>
             <w10:bordertop type="single" width="4" shadow="t"/>
             <w10:borderleft type="single" width="4" shadow="t"/>
@@ -141,7 +141,7 @@
     <w:p>
       <w:r>
         <w:object w:dxaOrig="12805" w:dyaOrig="7189">
-          <v:shape id="_x0000_i1028" type="#_x0000_t75" style="width:481pt;height:270pt" o:ole="" o:bordertopcolor="this" o:borderleftcolor="this" o:borderbottomcolor="this" o:borderrightcolor="this">
+          <v:shape id="_x0000_i1028" type="#_x0000_t75" style="width:480.7pt;height:269.65pt" o:ole="">
             <v:imagedata r:id="rId13" o:title=""/>
             <w10:bordertop type="single" width="4" shadow="t"/>
             <w10:borderleft type="single" width="4" shadow="t"/>
@@ -381,7 +381,7 @@
     <w:p>
       <w:r>
         <w:object w:dxaOrig="12805" w:dyaOrig="7189">
-          <v:shape id="_x0000_i1029" type="#_x0000_t75" style="width:481pt;height:270pt" o:ole="" o:bordertopcolor="this" o:borderleftcolor="this" o:borderbottomcolor="this" o:borderrightcolor="this">
+          <v:shape id="_x0000_i1029" type="#_x0000_t75" style="width:480.7pt;height:269.65pt" o:ole="">
             <v:imagedata r:id="rId15" o:title=""/>
             <w10:bordertop type="single" width="4" shadow="t"/>
             <w10:borderleft type="single" width="4" shadow="t"/>
@@ -430,7 +430,7 @@
     <w:p>
       <w:r>
         <w:object w:dxaOrig="12805" w:dyaOrig="7189">
-          <v:shape id="_x0000_i1030" type="#_x0000_t75" style="width:481pt;height:270pt" o:ole="" o:bordertopcolor="this" o:borderleftcolor="this" o:borderbottomcolor="this" o:borderrightcolor="this">
+          <v:shape id="_x0000_i1030" type="#_x0000_t75" style="width:480.7pt;height:269.65pt" o:ole="">
             <v:imagedata r:id="rId17" o:title=""/>
             <w10:bordertop type="single" width="4" shadow="t"/>
             <w10:borderleft type="single" width="4" shadow="t"/>
@@ -467,7 +467,7 @@
     <w:p>
       <w:r>
         <w:object w:dxaOrig="12805" w:dyaOrig="7189">
-          <v:shape id="_x0000_i1031" type="#_x0000_t75" style="width:481pt;height:270pt" o:ole="" o:bordertopcolor="this" o:borderleftcolor="this" o:borderbottomcolor="this" o:borderrightcolor="this">
+          <v:shape id="_x0000_i1031" type="#_x0000_t75" style="width:480.7pt;height:269.65pt" o:ole="">
             <v:imagedata r:id="rId19" o:title=""/>
             <w10:bordertop type="single" width="4" shadow="t"/>
             <w10:borderleft type="single" width="4" shadow="t"/>
@@ -510,7 +510,7 @@
     <w:p>
       <w:r>
         <w:object w:dxaOrig="12805" w:dyaOrig="7189">
-          <v:shape id="_x0000_i1032" type="#_x0000_t75" style="width:481pt;height:270pt" o:ole="" o:bordertopcolor="this" o:borderleftcolor="this" o:borderbottomcolor="this" o:borderrightcolor="this">
+          <v:shape id="_x0000_i1032" type="#_x0000_t75" style="width:480.7pt;height:269.65pt" o:ole="">
             <v:imagedata r:id="rId21" o:title=""/>
             <w10:bordertop type="single" width="4" shadow="t"/>
             <w10:borderleft type="single" width="4" shadow="t"/>
@@ -554,7 +554,7 @@
     <w:p>
       <w:r>
         <w:object w:dxaOrig="12805" w:dyaOrig="7189">
-          <v:shape id="_x0000_i1033" type="#_x0000_t75" style="width:481pt;height:270pt" o:ole="" o:bordertopcolor="this" o:borderleftcolor="this" o:borderbottomcolor="this" o:borderrightcolor="this">
+          <v:shape id="_x0000_i1033" type="#_x0000_t75" style="width:480.7pt;height:269.65pt" o:ole="">
             <v:imagedata r:id="rId23" o:title=""/>
             <w10:bordertop type="single" width="4" shadow="t"/>
             <w10:borderleft type="single" width="4" shadow="t"/>
@@ -591,7 +591,7 @@
     <w:p>
       <w:r>
         <w:object w:dxaOrig="12805" w:dyaOrig="7189">
-          <v:shape id="_x0000_i1034" type="#_x0000_t75" style="width:481pt;height:270pt" o:ole="" o:bordertopcolor="this" o:borderleftcolor="this" o:borderbottomcolor="this" o:borderrightcolor="this">
+          <v:shape id="_x0000_i1034" type="#_x0000_t75" style="width:480.7pt;height:269.65pt" o:ole="">
             <v:imagedata r:id="rId25" o:title=""/>
             <w10:bordertop type="single" width="4" shadow="t"/>
             <w10:borderleft type="single" width="4" shadow="t"/>
@@ -641,7 +641,7 @@
     <w:p>
       <w:r>
         <w:object w:dxaOrig="12805" w:dyaOrig="7189">
-          <v:shape id="_x0000_i1035" type="#_x0000_t75" style="width:481pt;height:270pt" o:ole="" o:bordertopcolor="this" o:borderleftcolor="this" o:borderbottomcolor="this" o:borderrightcolor="this">
+          <v:shape id="_x0000_i1035" type="#_x0000_t75" style="width:480.7pt;height:269.65pt" o:ole="">
             <v:imagedata r:id="rId27" o:title=""/>
             <w10:bordertop type="single" width="4" shadow="t"/>
             <w10:borderleft type="single" width="4" shadow="t"/>
@@ -700,7 +700,7 @@
     <w:p>
       <w:r>
         <w:object w:dxaOrig="12805" w:dyaOrig="7189">
-          <v:shape id="_x0000_i1036" type="#_x0000_t75" style="width:481pt;height:270pt" o:ole="" o:bordertopcolor="this" o:borderleftcolor="this" o:borderbottomcolor="this" o:borderrightcolor="this">
+          <v:shape id="_x0000_i1036" type="#_x0000_t75" style="width:480.7pt;height:269.65pt" o:ole="">
             <v:imagedata r:id="rId29" o:title=""/>
             <w10:bordertop type="single" width="4" shadow="t"/>
             <w10:borderleft type="single" width="4" shadow="t"/>
@@ -768,7 +768,7 @@
     <w:p>
       <w:r>
         <w:object w:dxaOrig="12805" w:dyaOrig="7189">
-          <v:shape id="_x0000_i1037" type="#_x0000_t75" style="width:481pt;height:270pt" o:ole="" o:bordertopcolor="this" o:borderleftcolor="this" o:borderbottomcolor="this" o:borderrightcolor="this">
+          <v:shape id="_x0000_i1037" type="#_x0000_t75" style="width:480.7pt;height:269.65pt" o:ole="">
             <v:imagedata r:id="rId31" o:title=""/>
             <w10:bordertop type="single" width="4" shadow="t"/>
             <w10:borderleft type="single" width="4" shadow="t"/>
@@ -821,7 +821,7 @@
     <w:p>
       <w:r>
         <w:object w:dxaOrig="12805" w:dyaOrig="7189">
-          <v:shape id="_x0000_i1038" type="#_x0000_t75" style="width:481pt;height:270pt" o:ole="" o:bordertopcolor="this" o:borderleftcolor="this" o:borderbottomcolor="this" o:borderrightcolor="this">
+          <v:shape id="_x0000_i1038" type="#_x0000_t75" style="width:480.7pt;height:269.65pt" o:ole="">
             <v:imagedata r:id="rId33" o:title=""/>
             <w10:bordertop type="single" width="4" shadow="t"/>
             <w10:borderleft type="single" width="4" shadow="t"/>
@@ -883,7 +883,7 @@
     <w:p>
       <w:r>
         <w:object w:dxaOrig="12805" w:dyaOrig="7189">
-          <v:shape id="_x0000_i1039" type="#_x0000_t75" style="width:481pt;height:270pt" o:ole="" o:bordertopcolor="this" o:borderleftcolor="this" o:borderbottomcolor="this" o:borderrightcolor="this">
+          <v:shape id="_x0000_i1039" type="#_x0000_t75" style="width:480.7pt;height:269.65pt" o:ole="">
             <v:imagedata r:id="rId35" o:title=""/>
             <w10:bordertop type="single" width="4" shadow="t"/>
             <w10:borderleft type="single" width="4" shadow="t"/>
@@ -945,7 +945,7 @@
     <w:p>
       <w:r>
         <w:object w:dxaOrig="12805" w:dyaOrig="7189">
-          <v:shape id="_x0000_i1040" type="#_x0000_t75" style="width:481pt;height:270pt" o:ole="" o:bordertopcolor="this" o:borderleftcolor="this" o:borderbottomcolor="this" o:borderrightcolor="this">
+          <v:shape id="_x0000_i1040" type="#_x0000_t75" style="width:480.7pt;height:269.65pt" o:ole="">
             <v:imagedata r:id="rId37" o:title=""/>
             <w10:bordertop type="single" width="4" shadow="t"/>
             <w10:borderleft type="single" width="4" shadow="t"/>
@@ -989,7 +989,7 @@
     <w:p>
       <w:r>
         <w:object w:dxaOrig="12805" w:dyaOrig="7189">
-          <v:shape id="_x0000_i1041" type="#_x0000_t75" style="width:481pt;height:270pt" o:ole="" o:bordertopcolor="this" o:borderleftcolor="this" o:borderbottomcolor="this" o:borderrightcolor="this">
+          <v:shape id="_x0000_i1041" type="#_x0000_t75" style="width:480.7pt;height:269.65pt" o:ole="">
             <v:imagedata r:id="rId39" o:title=""/>
             <w10:bordertop type="single" width="4" shadow="t"/>
             <w10:borderleft type="single" width="4" shadow="t"/>
@@ -1033,7 +1033,7 @@
     <w:p>
       <w:r>
         <w:object w:dxaOrig="12805" w:dyaOrig="7189">
-          <v:shape id="_x0000_i1042" type="#_x0000_t75" style="width:481pt;height:270pt" o:ole="" o:bordertopcolor="this" o:borderleftcolor="this" o:borderbottomcolor="this" o:borderrightcolor="this">
+          <v:shape id="_x0000_i1042" type="#_x0000_t75" style="width:480.7pt;height:269.65pt" o:ole="">
             <v:imagedata r:id="rId41" o:title=""/>
             <w10:bordertop type="single" width="4" shadow="t"/>
             <w10:borderleft type="single" width="4" shadow="t"/>
@@ -1077,7 +1077,7 @@
     <w:p>
       <w:r>
         <w:object w:dxaOrig="12805" w:dyaOrig="7189">
-          <v:shape id="_x0000_i1043" type="#_x0000_t75" style="width:481pt;height:270pt" o:ole="" o:bordertopcolor="this" o:borderleftcolor="this" o:borderbottomcolor="this" o:borderrightcolor="this">
+          <v:shape id="_x0000_i1043" type="#_x0000_t75" style="width:480.7pt;height:269.65pt" o:ole="">
             <v:imagedata r:id="rId43" o:title=""/>
             <w10:bordertop type="single" width="4" shadow="t"/>
             <w10:borderleft type="single" width="4" shadow="t"/>
@@ -1120,7 +1120,7 @@
     <w:p>
       <w:r>
         <w:object w:dxaOrig="12805" w:dyaOrig="7189">
-          <v:shape id="_x0000_i1044" type="#_x0000_t75" style="width:481pt;height:270pt" o:ole="" o:bordertopcolor="this" o:borderleftcolor="this" o:borderbottomcolor="this" o:borderrightcolor="this">
+          <v:shape id="_x0000_i1044" type="#_x0000_t75" style="width:480.7pt;height:269.65pt" o:ole="">
             <v:imagedata r:id="rId45" o:title=""/>
             <w10:bordertop type="single" width="4" shadow="t"/>
             <w10:borderleft type="single" width="4" shadow="t"/>
@@ -1195,7 +1195,7 @@
     <w:p>
       <w:r>
         <w:object w:dxaOrig="12805" w:dyaOrig="7189">
-          <v:shape id="_x0000_i1045" type="#_x0000_t75" style="width:481pt;height:270pt" o:ole="" o:bordertopcolor="this" o:borderleftcolor="this" o:borderbottomcolor="this" o:borderrightcolor="this">
+          <v:shape id="_x0000_i1045" type="#_x0000_t75" style="width:480.7pt;height:269.65pt" o:ole="">
             <v:imagedata r:id="rId47" o:title=""/>
             <w10:bordertop type="single" width="4" shadow="t"/>
             <w10:borderleft type="single" width="4" shadow="t"/>
@@ -1238,7 +1238,7 @@
     <w:p>
       <w:r>
         <w:object w:dxaOrig="12805" w:dyaOrig="7189">
-          <v:shape id="_x0000_i1046" type="#_x0000_t75" style="width:481pt;height:270pt" o:ole="" o:bordertopcolor="this" o:borderleftcolor="this" o:borderbottomcolor="this" o:borderrightcolor="this">
+          <v:shape id="_x0000_i1046" type="#_x0000_t75" style="width:480.7pt;height:269.65pt" o:ole="">
             <v:imagedata r:id="rId49" o:title=""/>
             <w10:bordertop type="single" width="4" shadow="t"/>
             <w10:borderleft type="single" width="4" shadow="t"/>
@@ -1287,7 +1287,7 @@
     <w:p>
       <w:r>
         <w:object w:dxaOrig="12805" w:dyaOrig="7189">
-          <v:shape id="_x0000_i1047" type="#_x0000_t75" style="width:481pt;height:270pt" o:ole="" o:bordertopcolor="this" o:borderleftcolor="this" o:borderbottomcolor="this" o:borderrightcolor="this">
+          <v:shape id="_x0000_i1047" type="#_x0000_t75" style="width:480.7pt;height:269.65pt" o:ole="">
             <v:imagedata r:id="rId51" o:title=""/>
             <w10:bordertop type="single" width="4" shadow="t"/>
             <w10:borderleft type="single" width="4" shadow="t"/>
@@ -1324,7 +1324,7 @@
     <w:p>
       <w:r>
         <w:object w:dxaOrig="12805" w:dyaOrig="7189">
-          <v:shape id="_x0000_i1048" type="#_x0000_t75" style="width:481pt;height:270pt" o:ole="" o:bordertopcolor="this" o:borderleftcolor="this" o:borderbottomcolor="this" o:borderrightcolor="this">
+          <v:shape id="_x0000_i1048" type="#_x0000_t75" style="width:480.7pt;height:269.65pt" o:ole="">
             <v:imagedata r:id="rId53" o:title=""/>
             <w10:bordertop type="single" width="4" shadow="t"/>
             <w10:borderleft type="single" width="4" shadow="t"/>
@@ -1391,7 +1391,7 @@
     <w:p>
       <w:r>
         <w:object w:dxaOrig="12805" w:dyaOrig="7189">
-          <v:shape id="_x0000_i1049" type="#_x0000_t75" style="width:481pt;height:270pt" o:ole="" o:bordertopcolor="this" o:borderleftcolor="this" o:borderbottomcolor="this" o:borderrightcolor="this">
+          <v:shape id="_x0000_i1049" type="#_x0000_t75" style="width:480.7pt;height:269.65pt" o:ole="">
             <v:imagedata r:id="rId55" o:title=""/>
             <w10:bordertop type="single" width="4" shadow="t"/>
             <w10:borderleft type="single" width="4" shadow="t"/>
@@ -1430,7 +1430,7 @@
     <w:p>
       <w:r>
         <w:object w:dxaOrig="12805" w:dyaOrig="7189">
-          <v:shape id="_x0000_i1050" type="#_x0000_t75" style="width:481pt;height:270pt" o:ole="" o:bordertopcolor="this" o:borderleftcolor="this" o:borderbottomcolor="this" o:borderrightcolor="this">
+          <v:shape id="_x0000_i1050" type="#_x0000_t75" style="width:480.7pt;height:269.65pt" o:ole="">
             <v:imagedata r:id="rId57" o:title=""/>
             <w10:bordertop type="single" width="4" shadow="t"/>
             <w10:borderleft type="single" width="4" shadow="t"/>
@@ -1484,7 +1484,7 @@
     <w:p>
       <w:r>
         <w:object w:dxaOrig="12805" w:dyaOrig="7189">
-          <v:shape id="_x0000_i1051" type="#_x0000_t75" style="width:481pt;height:270pt" o:ole="" o:bordertopcolor="this" o:borderleftcolor="this" o:borderbottomcolor="this" o:borderrightcolor="this">
+          <v:shape id="_x0000_i1051" type="#_x0000_t75" style="width:480.7pt;height:269.65pt" o:ole="">
             <v:imagedata r:id="rId59" o:title=""/>
             <w10:bordertop type="single" width="4" shadow="t"/>
             <w10:borderleft type="single" width="4" shadow="t"/>
@@ -1521,7 +1521,7 @@
     <w:p>
       <w:r>
         <w:object w:dxaOrig="12805" w:dyaOrig="7189">
-          <v:shape id="_x0000_i1052" type="#_x0000_t75" style="width:481pt;height:270pt" o:ole="" o:bordertopcolor="this" o:borderleftcolor="this" o:borderbottomcolor="this" o:borderrightcolor="this">
+          <v:shape id="_x0000_i1052" type="#_x0000_t75" style="width:480.7pt;height:269.65pt" o:ole="">
             <v:imagedata r:id="rId61" o:title=""/>
             <w10:bordertop type="single" width="4" shadow="t"/>
             <w10:borderleft type="single" width="4" shadow="t"/>
@@ -1565,7 +1565,7 @@
     <w:p>
       <w:r>
         <w:object w:dxaOrig="12805" w:dyaOrig="7189">
-          <v:shape id="_x0000_i1053" type="#_x0000_t75" style="width:481pt;height:270pt" o:ole="" o:bordertopcolor="this" o:borderleftcolor="this" o:borderbottomcolor="this" o:borderrightcolor="this">
+          <v:shape id="_x0000_i1053" type="#_x0000_t75" style="width:480.7pt;height:269.65pt" o:ole="">
             <v:imagedata r:id="rId63" o:title=""/>
             <w10:bordertop type="single" width="4" shadow="t"/>
             <w10:borderleft type="single" width="4" shadow="t"/>
@@ -1622,7 +1622,7 @@
     <w:p>
       <w:r>
         <w:object w:dxaOrig="12805" w:dyaOrig="7189">
-          <v:shape id="_x0000_i1054" type="#_x0000_t75" style="width:481pt;height:270pt" o:ole="" o:bordertopcolor="this" o:borderleftcolor="this" o:borderbottomcolor="this" o:borderrightcolor="this">
+          <v:shape id="_x0000_i1054" type="#_x0000_t75" style="width:480.7pt;height:269.65pt" o:ole="">
             <v:imagedata r:id="rId65" o:title=""/>
             <w10:bordertop type="single" width="4" shadow="t"/>
             <w10:borderleft type="single" width="4" shadow="t"/>
@@ -1665,7 +1665,7 @@
     <w:p>
       <w:r>
         <w:object w:dxaOrig="12805" w:dyaOrig="7189">
-          <v:shape id="_x0000_i1055" type="#_x0000_t75" style="width:481pt;height:270pt" o:ole="" o:bordertopcolor="this" o:borderleftcolor="this" o:borderbottomcolor="this" o:borderrightcolor="this">
+          <v:shape id="_x0000_i1055" type="#_x0000_t75" style="width:480.7pt;height:269.65pt" o:ole="">
             <v:imagedata r:id="rId67" o:title=""/>
             <w10:bordertop type="single" width="4" shadow="t"/>
             <w10:borderleft type="single" width="4" shadow="t"/>
@@ -1718,7 +1718,7 @@
     <w:p>
       <w:r>
         <w:object w:dxaOrig="12805" w:dyaOrig="7189">
-          <v:shape id="_x0000_i1056" type="#_x0000_t75" style="width:481pt;height:270pt" o:ole="" o:bordertopcolor="this" o:borderleftcolor="this" o:borderbottomcolor="this" o:borderrightcolor="this">
+          <v:shape id="_x0000_i1056" type="#_x0000_t75" style="width:480.7pt;height:269.65pt" o:ole="">
             <v:imagedata r:id="rId69" o:title=""/>
             <w10:bordertop type="single" width="4" shadow="t"/>
             <w10:borderleft type="single" width="4" shadow="t"/>
@@ -1755,7 +1755,7 @@
     <w:p>
       <w:r>
         <w:object w:dxaOrig="12805" w:dyaOrig="7189">
-          <v:shape id="_x0000_i1057" type="#_x0000_t75" style="width:481pt;height:270pt" o:ole="" o:bordertopcolor="this" o:borderleftcolor="this" o:borderbottomcolor="this" o:borderrightcolor="this">
+          <v:shape id="_x0000_i1057" type="#_x0000_t75" style="width:480.7pt;height:269.65pt" o:ole="">
             <v:imagedata r:id="rId71" o:title=""/>
             <w10:bordertop type="single" width="4" shadow="t"/>
             <w10:borderleft type="single" width="4" shadow="t"/>
@@ -1788,14 +1788,11 @@
         <w:t>Slide 34</w:t>
       </w:r>
     </w:p>
-    <w:p>
-      <w:bookmarkStart w:id="0" w:name="_GoBack"/>
-      <w:bookmarkEnd w:id="0"/>
-    </w:p>
-    <w:p>
-      <w:r>
-        <w:object w:dxaOrig="12805" w:dyaOrig="7189">
-          <v:shape id="_x0000_i1058" type="#_x0000_t75" style="width:481pt;height:270pt" o:ole="" o:bordertopcolor="this" o:borderleftcolor="this" o:borderbottomcolor="this" o:borderrightcolor="this">
+    <w:p/>
+    <w:p>
+      <w:r>
+        <w:object w:dxaOrig="12805" w:dyaOrig="7189">
+          <v:shape id="_x0000_i1058" type="#_x0000_t75" style="width:480.7pt;height:269.65pt" o:ole="">
             <v:imagedata r:id="rId73" o:title=""/>
             <w10:bordertop type="single" width="4" shadow="t"/>
             <w10:borderleft type="single" width="4" shadow="t"/>
@@ -1838,7 +1835,7 @@
     <w:p>
       <w:r>
         <w:object w:dxaOrig="12805" w:dyaOrig="7189">
-          <v:shape id="_x0000_i1059" type="#_x0000_t75" style="width:481pt;height:270pt" o:ole="" o:bordertopcolor="this" o:borderleftcolor="this" o:borderbottomcolor="this" o:borderrightcolor="this">
+          <v:shape id="_x0000_i1059" type="#_x0000_t75" style="width:480.7pt;height:269.65pt" o:ole="">
             <v:imagedata r:id="rId75" o:title=""/>
             <w10:bordertop type="single" width="4" shadow="t"/>
             <w10:borderleft type="single" width="4" shadow="t"/>
@@ -1887,7 +1884,7 @@
     <w:p>
       <w:r>
         <w:object w:dxaOrig="12805" w:dyaOrig="7189">
-          <v:shape id="_x0000_i1060" type="#_x0000_t75" style="width:481pt;height:270pt" o:ole="" o:bordertopcolor="this" o:borderleftcolor="this" o:borderbottomcolor="this" o:borderrightcolor="this">
+          <v:shape id="_x0000_i1060" type="#_x0000_t75" style="width:480.7pt;height:269.65pt" o:ole="">
             <v:imagedata r:id="rId77" o:title=""/>
             <w10:bordertop type="single" width="4" shadow="t"/>
             <w10:borderleft type="single" width="4" shadow="t"/>
@@ -1930,7 +1927,7 @@
     <w:p>
       <w:r>
         <w:object w:dxaOrig="12805" w:dyaOrig="7189">
-          <v:shape id="_x0000_i1061" type="#_x0000_t75" style="width:481pt;height:270pt" o:ole="" o:bordertopcolor="this" o:borderleftcolor="this" o:borderbottomcolor="this" o:borderrightcolor="this">
+          <v:shape id="_x0000_i1061" type="#_x0000_t75" style="width:480.7pt;height:269.65pt" o:ole="">
             <v:imagedata r:id="rId79" o:title=""/>
             <w10:bordertop type="single" width="4" shadow="t"/>
             <w10:borderleft type="single" width="4" shadow="t"/>
@@ -2027,7 +2024,7 @@
     <w:p>
       <w:r>
         <w:object w:dxaOrig="12805" w:dyaOrig="7189">
-          <v:shape id="_x0000_i1062" type="#_x0000_t75" style="width:481pt;height:270pt" o:ole="" o:bordertopcolor="this" o:borderleftcolor="this" o:borderbottomcolor="this" o:borderrightcolor="this">
+          <v:shape id="_x0000_i1062" type="#_x0000_t75" style="width:480.7pt;height:269.65pt" o:ole="">
             <v:imagedata r:id="rId81" o:title=""/>
             <w10:bordertop type="single" width="4" shadow="t"/>
             <w10:borderleft type="single" width="4" shadow="t"/>
@@ -2088,7 +2085,7 @@
     <w:p>
       <w:r>
         <w:object w:dxaOrig="12805" w:dyaOrig="7189">
-          <v:shape id="_x0000_i1063" type="#_x0000_t75" style="width:481pt;height:270pt" o:ole="" o:bordertopcolor="this" o:borderleftcolor="this" o:borderbottomcolor="this" o:borderrightcolor="this">
+          <v:shape id="_x0000_i1063" type="#_x0000_t75" style="width:480.7pt;height:269.65pt" o:ole="">
             <v:imagedata r:id="rId83" o:title=""/>
             <w10:bordertop type="single" width="4" shadow="t"/>
             <w10:borderleft type="single" width="4" shadow="t"/>
@@ -2118,8 +2115,8 @@
     <w:p/>
     <w:p>
       <w:r>
-        <w:object w:dxaOrig="12806" w:dyaOrig="7189">
-          <v:shape id="_x0000_i1064" type="#_x0000_t75" style="width:481.5pt;height:270pt" o:ole="" o:bordertopcolor="this" o:borderleftcolor="this" o:borderbottomcolor="this" o:borderrightcolor="this">
+        <w:object w:dxaOrig="12805" w:dyaOrig="7189">
+          <v:shape id="_x0000_i1064" type="#_x0000_t75" style="width:481.4pt;height:269.65pt" o:ole="">
             <v:imagedata r:id="rId85" o:title=""/>
             <w10:bordertop type="single" width="4" shadow="t"/>
             <w10:borderleft type="single" width="4" shadow="t"/>
@@ -2216,7 +2213,7 @@
     <w:p>
       <w:r>
         <w:object w:dxaOrig="12805" w:dyaOrig="7189">
-          <v:shape id="_x0000_i1065" type="#_x0000_t75" style="width:481pt;height:270pt" o:ole="" o:bordertopcolor="this" o:borderleftcolor="this" o:borderbottomcolor="this" o:borderrightcolor="this">
+          <v:shape id="_x0000_i1065" type="#_x0000_t75" style="width:480.7pt;height:269.65pt" o:ole="">
             <v:imagedata r:id="rId87" o:title=""/>
             <w10:bordertop type="single" width="4" shadow="t"/>
             <w10:borderleft type="single" width="4" shadow="t"/>
@@ -2254,7 +2251,7 @@
     <w:p>
       <w:r>
         <w:object w:dxaOrig="12805" w:dyaOrig="7189">
-          <v:shape id="_x0000_i1066" type="#_x0000_t75" style="width:481pt;height:270pt" o:ole="" o:bordertopcolor="this" o:borderleftcolor="this" o:borderbottomcolor="this" o:borderrightcolor="this">
+          <v:shape id="_x0000_i1066" type="#_x0000_t75" style="width:480.7pt;height:269.65pt" o:ole="">
             <v:imagedata r:id="rId89" o:title=""/>
             <w10:bordertop type="single" width="4" shadow="t"/>
             <w10:borderleft type="single" width="4" shadow="t"/>
@@ -2293,7 +2290,7 @@
     <w:p>
       <w:r>
         <w:object w:dxaOrig="12805" w:dyaOrig="7189">
-          <v:shape id="_x0000_i1067" type="#_x0000_t75" style="width:481pt;height:270pt" o:ole="" o:bordertopcolor="this" o:borderleftcolor="this" o:borderbottomcolor="this" o:borderrightcolor="this">
+          <v:shape id="_x0000_i1067" type="#_x0000_t75" style="width:480.7pt;height:269.65pt" o:ole="">
             <v:imagedata r:id="rId91" o:title=""/>
             <w10:bordertop type="single" width="4" shadow="t"/>
             <w10:borderleft type="single" width="4" shadow="t"/>
@@ -2341,8 +2338,8 @@
     <w:p/>
     <w:p>
       <w:r>
-        <w:object w:dxaOrig="12771" w:dyaOrig="7200">
-          <v:shape id="_x0000_i1068" type="#_x0000_t75" style="width:479.5pt;height:270.5pt" o:ole="" o:bordertopcolor="this" o:borderleftcolor="this" o:borderbottomcolor="this" o:borderrightcolor="this">
+        <w:object w:dxaOrig="12805" w:dyaOrig="7189">
+          <v:shape id="_x0000_i1068" type="#_x0000_t75" style="width:480.7pt;height:269.65pt" o:ole="">
             <v:imagedata r:id="rId93" o:title=""/>
             <w10:bordertop type="single" width="4" shadow="t"/>
             <w10:borderleft type="single" width="4" shadow="t"/>
@@ -2434,7 +2431,7 @@
     <w:p>
       <w:r>
         <w:object w:dxaOrig="12805" w:dyaOrig="7189">
-          <v:shape id="_x0000_i1069" type="#_x0000_t75" style="width:481pt;height:270pt" o:ole="" o:bordertopcolor="this" o:borderleftcolor="this" o:borderbottomcolor="this" o:borderrightcolor="this">
+          <v:shape id="_x0000_i1069" type="#_x0000_t75" style="width:480.7pt;height:269.65pt" o:ole="">
             <v:imagedata r:id="rId95" o:title=""/>
             <w10:bordertop type="single" width="4" shadow="t"/>
             <w10:borderleft type="single" width="4" shadow="t"/>
@@ -2527,7 +2524,7 @@
     <w:p>
       <w:r>
         <w:object w:dxaOrig="12805" w:dyaOrig="7189">
-          <v:shape id="_x0000_i1070" type="#_x0000_t75" style="width:481pt;height:270pt" o:ole="" o:bordertopcolor="this" o:borderleftcolor="this" o:borderbottomcolor="this" o:borderrightcolor="this">
+          <v:shape id="_x0000_i1070" type="#_x0000_t75" style="width:480.7pt;height:269.65pt" o:ole="">
             <v:imagedata r:id="rId97" o:title=""/>
             <w10:bordertop type="single" width="4" shadow="t"/>
             <w10:borderleft type="single" width="4" shadow="t"/>
@@ -2543,7 +2540,10 @@
     </w:p>
     <w:p/>
     <w:p/>
-    <w:p/>
+    <w:p>
+      <w:bookmarkStart w:id="0" w:name="_GoBack"/>
+      <w:bookmarkEnd w:id="0"/>
+    </w:p>
     <w:sectPr>
       <w:headerReference w:type="default" r:id="rId99"/>
       <w:pgSz w:w="12240" w:h="15840"/>

</xml_diff>